<commit_message>
Added link to GitHub master repository
</commit_message>
<xml_diff>
--- a/SAKI Homework Template.docx
+++ b/SAKI Homework Template.docx
@@ -18,39 +18,24 @@
     </w:p>
     <w:p>
       <w:r>
-        <w:t>Author: Jan Degen</w:t>
+        <w:t xml:space="preserve">Author: </w:t>
+      </w:r>
+      <w:r>
+        <w:t>Jan Degen</w:t>
       </w:r>
     </w:p>
     <w:p>
       <w:r>
         <w:t xml:space="preserve">Program code: </w:t>
       </w:r>
-      <w:bookmarkStart w:id="1" w:name="_oqd53p8rdsuy" w:colFirst="0" w:colLast="0"/>
-      <w:bookmarkEnd w:id="1"/>
-      <w:r>
-        <w:fldChar w:fldCharType="begin"/>
-      </w:r>
-      <w:r>
-        <w:instrText xml:space="preserve"> HYPERLINK "</w:instrText>
-      </w:r>
-      <w:r>
-        <w:instrText>https://github.com/jandegen/saki-exercise-1.git</w:instrText>
-      </w:r>
-      <w:r>
-        <w:instrText xml:space="preserve">" </w:instrText>
-      </w:r>
-      <w:r>
-        <w:fldChar w:fldCharType="separate"/>
-      </w:r>
-      <w:r>
-        <w:rPr>
-          <w:rStyle w:val="Hyperlink"/>
-        </w:rPr>
-        <w:t>https://github.com/jandegen/saki-exercise-1.git</w:t>
-      </w:r>
-      <w:r>
-        <w:fldChar w:fldCharType="end"/>
-      </w:r>
+      <w:hyperlink r:id="rId4" w:history="1">
+        <w:r>
+          <w:rPr>
+            <w:rStyle w:val="Hyperlink"/>
+          </w:rPr>
+          <w:t>https://github.com/jandegen/saki-exercise-1/tree/master</w:t>
+        </w:r>
+      </w:hyperlink>
       <w:r>
         <w:t xml:space="preserve"> </w:t>
       </w:r>
@@ -75,8 +60,8 @@
       <w:pPr>
         <w:pStyle w:val="berschrift1"/>
       </w:pPr>
-      <w:bookmarkStart w:id="2" w:name="_p05hg4rwvlz3" w:colFirst="0" w:colLast="0"/>
-      <w:bookmarkEnd w:id="2"/>
+      <w:bookmarkStart w:id="1" w:name="_p05hg4rwvlz3" w:colFirst="0" w:colLast="0"/>
+      <w:bookmarkEnd w:id="1"/>
       <w:r>
         <w:t>Evaluation</w:t>
       </w:r>
@@ -90,8 +75,8 @@
       <w:pPr>
         <w:pStyle w:val="berschrift1"/>
       </w:pPr>
-      <w:bookmarkStart w:id="3" w:name="_84qm2bz77gh" w:colFirst="0" w:colLast="0"/>
-      <w:bookmarkEnd w:id="3"/>
+      <w:bookmarkStart w:id="2" w:name="_84qm2bz77gh" w:colFirst="0" w:colLast="0"/>
+      <w:bookmarkEnd w:id="2"/>
       <w:r>
         <w:t>Screenshot</w:t>
       </w:r>

</xml_diff>

<commit_message>
Finalization of exercise and documentation
</commit_message>
<xml_diff>
--- a/SAKI Homework Template.docx
+++ b/SAKI Homework Template.docx
@@ -6,14 +6,17 @@
     <w:p>
       <w:pPr>
         <w:pStyle w:val="Titel"/>
+        <w:rPr>
+          <w:rFonts w:ascii="Times New Roman" w:hAnsi="Times New Roman" w:cs="Times New Roman"/>
+        </w:rPr>
       </w:pPr>
       <w:bookmarkStart w:id="0" w:name="_j34ehpo25jmu" w:colFirst="0" w:colLast="0"/>
       <w:bookmarkEnd w:id="0"/>
       <w:r>
-        <w:t xml:space="preserve">SAKI SS 2021 Homework </w:t>
-      </w:r>
-      <w:r>
-        <w:t>1</w:t>
+        <w:rPr>
+          <w:rFonts w:ascii="Times New Roman" w:hAnsi="Times New Roman" w:cs="Times New Roman"/>
+        </w:rPr>
+        <w:t>SAKI SS 2021 Homework 1</w:t>
       </w:r>
     </w:p>
     <w:p>
@@ -28,7 +31,7 @@
       <w:r>
         <w:t xml:space="preserve">Program code: </w:t>
       </w:r>
-      <w:hyperlink r:id="rId4" w:history="1">
+      <w:hyperlink r:id="rId6" w:history="1">
         <w:r>
           <w:rPr>
             <w:rStyle w:val="Hyperlink"/>
@@ -43,59 +46,2621 @@
     <w:p>
       <w:pPr>
         <w:pStyle w:val="berschrift1"/>
-      </w:pPr>
-      <w:r>
+        <w:rPr>
+          <w:rFonts w:ascii="Times New Roman" w:hAnsi="Times New Roman" w:cs="Times New Roman"/>
+        </w:rPr>
+      </w:pPr>
+      <w:r>
+        <w:rPr>
+          <w:rFonts w:ascii="Times New Roman" w:hAnsi="Times New Roman" w:cs="Times New Roman"/>
+        </w:rPr>
         <w:t>Summary</w:t>
       </w:r>
     </w:p>
     <w:p>
-      <w:r>
-        <w:t>A</w:t>
-      </w:r>
-      <w:r>
-        <w:t>n explanation of the problem and your solution to it.</w:t>
+      <w:pPr>
+        <w:jc w:val="both"/>
+        <w:rPr>
+          <w:lang w:val="en-US"/>
+        </w:rPr>
+      </w:pPr>
+      <w:r>
+        <w:rPr>
+          <w:lang w:val="en-US"/>
+        </w:rPr>
+        <w:t>The goal of this task is to implement a Na</w:t>
+      </w:r>
+      <w:r>
+        <w:rPr>
+          <w:lang w:val="en-US"/>
+        </w:rPr>
+        <w:t>i</w:t>
+      </w:r>
+      <w:r>
+        <w:rPr>
+          <w:lang w:val="en-US"/>
+        </w:rPr>
+        <w:t>ve Bayes classifier for bank transactions. Using a given data set, the transactions are to be classified according to the six classes "finance", "income", "leisure", "living", "private" and "</w:t>
+      </w:r>
+      <w:proofErr w:type="spellStart"/>
+      <w:r>
+        <w:rPr>
+          <w:lang w:val="en-US"/>
+        </w:rPr>
+        <w:t>standardOfLiving</w:t>
+      </w:r>
+      <w:proofErr w:type="spellEnd"/>
+      <w:r>
+        <w:rPr>
+          <w:lang w:val="en-US"/>
+        </w:rPr>
+        <w:t xml:space="preserve">". </w:t>
       </w:r>
     </w:p>
     <w:p>
       <w:pPr>
-        <w:pStyle w:val="berschrift1"/>
+        <w:jc w:val="both"/>
+        <w:rPr>
+          <w:lang w:val="en-US"/>
+        </w:rPr>
+      </w:pPr>
+      <w:r>
+        <w:rPr>
+          <w:lang w:val="en-US"/>
+        </w:rPr>
+        <w:t xml:space="preserve">The </w:t>
+      </w:r>
+      <w:r>
+        <w:rPr>
+          <w:lang w:val="en-US"/>
+        </w:rPr>
+        <w:t xml:space="preserve">available </w:t>
+      </w:r>
+      <w:r>
+        <w:rPr>
+          <w:lang w:val="en-US"/>
+        </w:rPr>
+        <w:t xml:space="preserve">data contains </w:t>
+      </w:r>
+      <w:r>
+        <w:rPr>
+          <w:lang w:val="en-US"/>
+        </w:rPr>
+        <w:t>eleven</w:t>
+      </w:r>
+      <w:r>
+        <w:rPr>
+          <w:lang w:val="en-US"/>
+        </w:rPr>
+        <w:t xml:space="preserve"> features and is also already labeled for training.</w:t>
+      </w:r>
+    </w:p>
+    <w:tbl>
+      <w:tblPr>
+        <w:tblStyle w:val="Gitternetztabelle1hell"/>
+        <w:tblW w:w="0" w:type="auto"/>
+        <w:tblLook w:val="04A0" w:firstRow="1" w:lastRow="0" w:firstColumn="1" w:lastColumn="0" w:noHBand="0" w:noVBand="1"/>
+      </w:tblPr>
+      <w:tblGrid>
+        <w:gridCol w:w="3431"/>
+        <w:gridCol w:w="7025"/>
+      </w:tblGrid>
+      <w:tr>
+        <w:trPr>
+          <w:cnfStyle w:val="100000000000" w:firstRow="1" w:lastRow="0" w:firstColumn="0" w:lastColumn="0" w:oddVBand="0" w:evenVBand="0" w:oddHBand="0" w:evenHBand="0" w:firstRowFirstColumn="0" w:firstRowLastColumn="0" w:lastRowFirstColumn="0" w:lastRowLastColumn="0"/>
+        </w:trPr>
+        <w:tc>
+          <w:tcPr>
+            <w:cnfStyle w:val="001000000000" w:firstRow="0" w:lastRow="0" w:firstColumn="1" w:lastColumn="0" w:oddVBand="0" w:evenVBand="0" w:oddHBand="0" w:evenHBand="0" w:firstRowFirstColumn="0" w:firstRowLastColumn="0" w:lastRowFirstColumn="0" w:lastRowLastColumn="0"/>
+            <w:tcW w:w="3397" w:type="dxa"/>
+          </w:tcPr>
+          <w:p>
+            <w:pPr>
+              <w:rPr>
+                <w:lang w:val="de-DE"/>
+              </w:rPr>
+            </w:pPr>
+            <w:proofErr w:type="spellStart"/>
+            <w:r>
+              <w:rPr>
+                <w:lang w:val="de-DE"/>
+              </w:rPr>
+              <w:t>Column</w:t>
+            </w:r>
+            <w:proofErr w:type="spellEnd"/>
+          </w:p>
+        </w:tc>
+        <w:tc>
+          <w:tcPr>
+            <w:tcW w:w="7059" w:type="dxa"/>
+          </w:tcPr>
+          <w:p>
+            <w:pPr>
+              <w:cnfStyle w:val="100000000000" w:firstRow="1" w:lastRow="0" w:firstColumn="0" w:lastColumn="0" w:oddVBand="0" w:evenVBand="0" w:oddHBand="0" w:evenHBand="0" w:firstRowFirstColumn="0" w:firstRowLastColumn="0" w:lastRowFirstColumn="0" w:lastRowLastColumn="0"/>
+              <w:rPr>
+                <w:lang w:val="de-DE"/>
+              </w:rPr>
+            </w:pPr>
+            <w:r>
+              <w:rPr>
+                <w:lang w:val="de-DE"/>
+              </w:rPr>
+              <w:t>Description</w:t>
+            </w:r>
+          </w:p>
+        </w:tc>
+      </w:tr>
+      <w:tr>
+        <w:trPr>
+          <w:trHeight w:val="300"/>
+        </w:trPr>
+        <w:tc>
+          <w:tcPr>
+            <w:cnfStyle w:val="001000000000" w:firstRow="0" w:lastRow="0" w:firstColumn="1" w:lastColumn="0" w:oddVBand="0" w:evenVBand="0" w:oddHBand="0" w:evenHBand="0" w:firstRowFirstColumn="0" w:firstRowLastColumn="0" w:lastRowFirstColumn="0" w:lastRowLastColumn="0"/>
+            <w:tcW w:w="3397" w:type="dxa"/>
+            <w:noWrap/>
+            <w:hideMark/>
+          </w:tcPr>
+          <w:p>
+            <w:pPr>
+              <w:widowControl/>
+              <w:rPr>
+                <w:color w:val="000000"/>
+                <w:lang w:val="de-DE"/>
+              </w:rPr>
+            </w:pPr>
+            <w:proofErr w:type="spellStart"/>
+            <w:r>
+              <w:rPr>
+                <w:color w:val="000000"/>
+                <w:lang w:val="de-DE"/>
+              </w:rPr>
+              <w:t>Id</w:t>
+            </w:r>
+            <w:proofErr w:type="spellEnd"/>
+          </w:p>
+        </w:tc>
+        <w:tc>
+          <w:tcPr>
+            <w:tcW w:w="7059" w:type="dxa"/>
+          </w:tcPr>
+          <w:p>
+            <w:pPr>
+              <w:widowControl/>
+              <w:cnfStyle w:val="000000000000" w:firstRow="0" w:lastRow="0" w:firstColumn="0" w:lastColumn="0" w:oddVBand="0" w:evenVBand="0" w:oddHBand="0" w:evenHBand="0" w:firstRowFirstColumn="0" w:firstRowLastColumn="0" w:lastRowFirstColumn="0" w:lastRowLastColumn="0"/>
+              <w:rPr>
+                <w:color w:val="000000"/>
+                <w:lang w:val="en-US"/>
+              </w:rPr>
+            </w:pPr>
+            <w:r>
+              <w:rPr>
+                <w:color w:val="000000"/>
+                <w:lang w:val="en-US"/>
+              </w:rPr>
+              <w:t>Continuous unique Id of the transaction</w:t>
+            </w:r>
+          </w:p>
+        </w:tc>
+      </w:tr>
+      <w:tr>
+        <w:trPr>
+          <w:trHeight w:val="300"/>
+        </w:trPr>
+        <w:tc>
+          <w:tcPr>
+            <w:cnfStyle w:val="001000000000" w:firstRow="0" w:lastRow="0" w:firstColumn="1" w:lastColumn="0" w:oddVBand="0" w:evenVBand="0" w:oddHBand="0" w:evenHBand="0" w:firstRowFirstColumn="0" w:firstRowLastColumn="0" w:lastRowFirstColumn="0" w:lastRowLastColumn="0"/>
+            <w:tcW w:w="3397" w:type="dxa"/>
+            <w:noWrap/>
+            <w:hideMark/>
+          </w:tcPr>
+          <w:p>
+            <w:pPr>
+              <w:widowControl/>
+              <w:rPr>
+                <w:color w:val="000000"/>
+                <w:lang w:val="de-DE"/>
+              </w:rPr>
+            </w:pPr>
+            <w:r>
+              <w:rPr>
+                <w:color w:val="000000"/>
+                <w:lang w:val="de-DE"/>
+              </w:rPr>
+              <w:t>Auftragskonto</w:t>
+            </w:r>
+          </w:p>
+        </w:tc>
+        <w:tc>
+          <w:tcPr>
+            <w:tcW w:w="7059" w:type="dxa"/>
+          </w:tcPr>
+          <w:p>
+            <w:pPr>
+              <w:widowControl/>
+              <w:cnfStyle w:val="000000000000" w:firstRow="0" w:lastRow="0" w:firstColumn="0" w:lastColumn="0" w:oddVBand="0" w:evenVBand="0" w:oddHBand="0" w:evenHBand="0" w:firstRowFirstColumn="0" w:firstRowLastColumn="0" w:lastRowFirstColumn="0" w:lastRowLastColumn="0"/>
+              <w:rPr>
+                <w:color w:val="000000"/>
+                <w:lang w:val="en-US"/>
+              </w:rPr>
+            </w:pPr>
+            <w:r>
+              <w:rPr>
+                <w:color w:val="000000"/>
+                <w:lang w:val="en-US"/>
+              </w:rPr>
+              <w:t>Numerical account number of the client</w:t>
+            </w:r>
+          </w:p>
+        </w:tc>
+      </w:tr>
+      <w:tr>
+        <w:trPr>
+          <w:trHeight w:val="300"/>
+        </w:trPr>
+        <w:tc>
+          <w:tcPr>
+            <w:cnfStyle w:val="001000000000" w:firstRow="0" w:lastRow="0" w:firstColumn="1" w:lastColumn="0" w:oddVBand="0" w:evenVBand="0" w:oddHBand="0" w:evenHBand="0" w:firstRowFirstColumn="0" w:firstRowLastColumn="0" w:lastRowFirstColumn="0" w:lastRowLastColumn="0"/>
+            <w:tcW w:w="3397" w:type="dxa"/>
+            <w:noWrap/>
+            <w:hideMark/>
+          </w:tcPr>
+          <w:p>
+            <w:pPr>
+              <w:widowControl/>
+              <w:rPr>
+                <w:color w:val="000000"/>
+                <w:lang w:val="de-DE"/>
+              </w:rPr>
+            </w:pPr>
+            <w:r>
+              <w:rPr>
+                <w:color w:val="000000"/>
+                <w:lang w:val="de-DE"/>
+              </w:rPr>
+              <w:t>Buchungstag</w:t>
+            </w:r>
+          </w:p>
+        </w:tc>
+        <w:tc>
+          <w:tcPr>
+            <w:tcW w:w="7059" w:type="dxa"/>
+          </w:tcPr>
+          <w:p>
+            <w:pPr>
+              <w:widowControl/>
+              <w:cnfStyle w:val="000000000000" w:firstRow="0" w:lastRow="0" w:firstColumn="0" w:lastColumn="0" w:oddVBand="0" w:evenVBand="0" w:oddHBand="0" w:evenHBand="0" w:firstRowFirstColumn="0" w:firstRowLastColumn="0" w:lastRowFirstColumn="0" w:lastRowLastColumn="0"/>
+              <w:rPr>
+                <w:color w:val="000000"/>
+                <w:lang w:val="de-DE"/>
+              </w:rPr>
+            </w:pPr>
+            <w:r>
+              <w:rPr>
+                <w:color w:val="000000"/>
+                <w:lang w:val="de-DE"/>
+              </w:rPr>
+              <w:t xml:space="preserve">Date </w:t>
+            </w:r>
+            <w:proofErr w:type="spellStart"/>
+            <w:r>
+              <w:rPr>
+                <w:color w:val="000000"/>
+                <w:lang w:val="de-DE"/>
+              </w:rPr>
+              <w:t>of</w:t>
+            </w:r>
+            <w:proofErr w:type="spellEnd"/>
+            <w:r>
+              <w:rPr>
+                <w:color w:val="000000"/>
+                <w:lang w:val="de-DE"/>
+              </w:rPr>
+              <w:t xml:space="preserve"> </w:t>
+            </w:r>
+            <w:proofErr w:type="spellStart"/>
+            <w:r>
+              <w:rPr>
+                <w:color w:val="000000"/>
+                <w:lang w:val="de-DE"/>
+              </w:rPr>
+              <w:t>booking</w:t>
+            </w:r>
+            <w:proofErr w:type="spellEnd"/>
+          </w:p>
+        </w:tc>
+      </w:tr>
+      <w:tr>
+        <w:trPr>
+          <w:trHeight w:val="300"/>
+        </w:trPr>
+        <w:tc>
+          <w:tcPr>
+            <w:cnfStyle w:val="001000000000" w:firstRow="0" w:lastRow="0" w:firstColumn="1" w:lastColumn="0" w:oddVBand="0" w:evenVBand="0" w:oddHBand="0" w:evenHBand="0" w:firstRowFirstColumn="0" w:firstRowLastColumn="0" w:lastRowFirstColumn="0" w:lastRowLastColumn="0"/>
+            <w:tcW w:w="3397" w:type="dxa"/>
+            <w:noWrap/>
+            <w:hideMark/>
+          </w:tcPr>
+          <w:p>
+            <w:pPr>
+              <w:widowControl/>
+              <w:rPr>
+                <w:color w:val="000000"/>
+                <w:lang w:val="de-DE"/>
+              </w:rPr>
+            </w:pPr>
+            <w:r>
+              <w:rPr>
+                <w:color w:val="000000"/>
+                <w:lang w:val="de-DE"/>
+              </w:rPr>
+              <w:t>Valutadatum</w:t>
+            </w:r>
+          </w:p>
+        </w:tc>
+        <w:tc>
+          <w:tcPr>
+            <w:tcW w:w="7059" w:type="dxa"/>
+          </w:tcPr>
+          <w:p>
+            <w:pPr>
+              <w:widowControl/>
+              <w:cnfStyle w:val="000000000000" w:firstRow="0" w:lastRow="0" w:firstColumn="0" w:lastColumn="0" w:oddVBand="0" w:evenVBand="0" w:oddHBand="0" w:evenHBand="0" w:firstRowFirstColumn="0" w:firstRowLastColumn="0" w:lastRowFirstColumn="0" w:lastRowLastColumn="0"/>
+              <w:rPr>
+                <w:color w:val="000000"/>
+                <w:lang w:val="de-DE"/>
+              </w:rPr>
+            </w:pPr>
+            <w:r>
+              <w:rPr>
+                <w:color w:val="000000"/>
+                <w:lang w:val="de-DE"/>
+              </w:rPr>
+              <w:t>Valuta date</w:t>
+            </w:r>
+          </w:p>
+        </w:tc>
+      </w:tr>
+      <w:tr>
+        <w:trPr>
+          <w:trHeight w:val="300"/>
+        </w:trPr>
+        <w:tc>
+          <w:tcPr>
+            <w:cnfStyle w:val="001000000000" w:firstRow="0" w:lastRow="0" w:firstColumn="1" w:lastColumn="0" w:oddVBand="0" w:evenVBand="0" w:oddHBand="0" w:evenHBand="0" w:firstRowFirstColumn="0" w:firstRowLastColumn="0" w:lastRowFirstColumn="0" w:lastRowLastColumn="0"/>
+            <w:tcW w:w="3397" w:type="dxa"/>
+            <w:noWrap/>
+            <w:hideMark/>
+          </w:tcPr>
+          <w:p>
+            <w:pPr>
+              <w:widowControl/>
+              <w:rPr>
+                <w:color w:val="000000"/>
+                <w:lang w:val="de-DE"/>
+              </w:rPr>
+            </w:pPr>
+            <w:r>
+              <w:rPr>
+                <w:color w:val="000000"/>
+                <w:lang w:val="de-DE"/>
+              </w:rPr>
+              <w:t>Buchungstext</w:t>
+            </w:r>
+          </w:p>
+        </w:tc>
+        <w:tc>
+          <w:tcPr>
+            <w:tcW w:w="7059" w:type="dxa"/>
+          </w:tcPr>
+          <w:p>
+            <w:pPr>
+              <w:widowControl/>
+              <w:cnfStyle w:val="000000000000" w:firstRow="0" w:lastRow="0" w:firstColumn="0" w:lastColumn="0" w:oddVBand="0" w:evenVBand="0" w:oddHBand="0" w:evenHBand="0" w:firstRowFirstColumn="0" w:firstRowLastColumn="0" w:lastRowFirstColumn="0" w:lastRowLastColumn="0"/>
+              <w:rPr>
+                <w:color w:val="000000"/>
+                <w:lang w:val="de-DE"/>
+              </w:rPr>
+            </w:pPr>
+            <w:r>
+              <w:rPr>
+                <w:color w:val="000000"/>
+                <w:lang w:val="de-DE"/>
+              </w:rPr>
+              <w:t xml:space="preserve">Booking </w:t>
+            </w:r>
+            <w:proofErr w:type="spellStart"/>
+            <w:r>
+              <w:rPr>
+                <w:color w:val="000000"/>
+                <w:lang w:val="de-DE"/>
+              </w:rPr>
+              <w:t>text</w:t>
+            </w:r>
+            <w:proofErr w:type="spellEnd"/>
+          </w:p>
+        </w:tc>
+      </w:tr>
+      <w:tr>
+        <w:trPr>
+          <w:trHeight w:val="300"/>
+        </w:trPr>
+        <w:tc>
+          <w:tcPr>
+            <w:cnfStyle w:val="001000000000" w:firstRow="0" w:lastRow="0" w:firstColumn="1" w:lastColumn="0" w:oddVBand="0" w:evenVBand="0" w:oddHBand="0" w:evenHBand="0" w:firstRowFirstColumn="0" w:firstRowLastColumn="0" w:lastRowFirstColumn="0" w:lastRowLastColumn="0"/>
+            <w:tcW w:w="3397" w:type="dxa"/>
+            <w:noWrap/>
+            <w:hideMark/>
+          </w:tcPr>
+          <w:p>
+            <w:pPr>
+              <w:widowControl/>
+              <w:rPr>
+                <w:color w:val="000000"/>
+                <w:lang w:val="de-DE"/>
+              </w:rPr>
+            </w:pPr>
+            <w:r>
+              <w:rPr>
+                <w:color w:val="000000"/>
+                <w:lang w:val="de-DE"/>
+              </w:rPr>
+              <w:t>Verwendungszweck</w:t>
+            </w:r>
+          </w:p>
+        </w:tc>
+        <w:tc>
+          <w:tcPr>
+            <w:tcW w:w="7059" w:type="dxa"/>
+          </w:tcPr>
+          <w:p>
+            <w:pPr>
+              <w:widowControl/>
+              <w:cnfStyle w:val="000000000000" w:firstRow="0" w:lastRow="0" w:firstColumn="0" w:lastColumn="0" w:oddVBand="0" w:evenVBand="0" w:oddHBand="0" w:evenHBand="0" w:firstRowFirstColumn="0" w:firstRowLastColumn="0" w:lastRowFirstColumn="0" w:lastRowLastColumn="0"/>
+              <w:rPr>
+                <w:color w:val="000000"/>
+                <w:lang w:val="en-US"/>
+              </w:rPr>
+            </w:pPr>
+            <w:r>
+              <w:rPr>
+                <w:color w:val="000000"/>
+                <w:lang w:val="en-US"/>
+              </w:rPr>
+              <w:t>Purpose of the booking as text</w:t>
+            </w:r>
+          </w:p>
+        </w:tc>
+      </w:tr>
+      <w:tr>
+        <w:trPr>
+          <w:trHeight w:val="300"/>
+        </w:trPr>
+        <w:tc>
+          <w:tcPr>
+            <w:cnfStyle w:val="001000000000" w:firstRow="0" w:lastRow="0" w:firstColumn="1" w:lastColumn="0" w:oddVBand="0" w:evenVBand="0" w:oddHBand="0" w:evenHBand="0" w:firstRowFirstColumn="0" w:firstRowLastColumn="0" w:lastRowFirstColumn="0" w:lastRowLastColumn="0"/>
+            <w:tcW w:w="3397" w:type="dxa"/>
+            <w:noWrap/>
+            <w:hideMark/>
+          </w:tcPr>
+          <w:p>
+            <w:pPr>
+              <w:widowControl/>
+              <w:rPr>
+                <w:color w:val="000000"/>
+                <w:lang w:val="de-DE"/>
+              </w:rPr>
+            </w:pPr>
+            <w:proofErr w:type="spellStart"/>
+            <w:r>
+              <w:rPr>
+                <w:color w:val="000000"/>
+                <w:lang w:val="de-DE"/>
+              </w:rPr>
+              <w:t>Beg</w:t>
+            </w:r>
+            <w:r>
+              <w:rPr>
+                <w:color w:val="000000"/>
+                <w:lang w:val="de-DE"/>
+              </w:rPr>
+              <w:t>ue</w:t>
+            </w:r>
+            <w:r>
+              <w:rPr>
+                <w:color w:val="000000"/>
+                <w:lang w:val="de-DE"/>
+              </w:rPr>
+              <w:t>nstigter</w:t>
+            </w:r>
+            <w:proofErr w:type="spellEnd"/>
+            <w:r>
+              <w:rPr>
+                <w:color w:val="000000"/>
+                <w:lang w:val="de-DE"/>
+              </w:rPr>
+              <w:t>/Zahlungspflichtiger</w:t>
+            </w:r>
+          </w:p>
+        </w:tc>
+        <w:tc>
+          <w:tcPr>
+            <w:tcW w:w="7059" w:type="dxa"/>
+          </w:tcPr>
+          <w:p>
+            <w:pPr>
+              <w:widowControl/>
+              <w:cnfStyle w:val="000000000000" w:firstRow="0" w:lastRow="0" w:firstColumn="0" w:lastColumn="0" w:oddVBand="0" w:evenVBand="0" w:oddHBand="0" w:evenHBand="0" w:firstRowFirstColumn="0" w:firstRowLastColumn="0" w:lastRowFirstColumn="0" w:lastRowLastColumn="0"/>
+              <w:rPr>
+                <w:color w:val="000000"/>
+                <w:lang w:val="en-US"/>
+              </w:rPr>
+            </w:pPr>
+            <w:r>
+              <w:rPr>
+                <w:color w:val="000000"/>
+                <w:lang w:val="en-US"/>
+              </w:rPr>
+              <w:t>String or numeric value of the beneficiary or the payer.</w:t>
+            </w:r>
+          </w:p>
+        </w:tc>
+      </w:tr>
+      <w:tr>
+        <w:trPr>
+          <w:trHeight w:val="300"/>
+        </w:trPr>
+        <w:tc>
+          <w:tcPr>
+            <w:cnfStyle w:val="001000000000" w:firstRow="0" w:lastRow="0" w:firstColumn="1" w:lastColumn="0" w:oddVBand="0" w:evenVBand="0" w:oddHBand="0" w:evenHBand="0" w:firstRowFirstColumn="0" w:firstRowLastColumn="0" w:lastRowFirstColumn="0" w:lastRowLastColumn="0"/>
+            <w:tcW w:w="3397" w:type="dxa"/>
+            <w:noWrap/>
+            <w:hideMark/>
+          </w:tcPr>
+          <w:p>
+            <w:pPr>
+              <w:widowControl/>
+              <w:rPr>
+                <w:color w:val="000000"/>
+                <w:lang w:val="de-DE"/>
+              </w:rPr>
+            </w:pPr>
+            <w:r>
+              <w:rPr>
+                <w:color w:val="000000"/>
+                <w:lang w:val="de-DE"/>
+              </w:rPr>
+              <w:t>Kontonummer</w:t>
+            </w:r>
+          </w:p>
+        </w:tc>
+        <w:tc>
+          <w:tcPr>
+            <w:tcW w:w="7059" w:type="dxa"/>
+          </w:tcPr>
+          <w:p>
+            <w:pPr>
+              <w:widowControl/>
+              <w:cnfStyle w:val="000000000000" w:firstRow="0" w:lastRow="0" w:firstColumn="0" w:lastColumn="0" w:oddVBand="0" w:evenVBand="0" w:oddHBand="0" w:evenHBand="0" w:firstRowFirstColumn="0" w:firstRowLastColumn="0" w:lastRowFirstColumn="0" w:lastRowLastColumn="0"/>
+              <w:rPr>
+                <w:color w:val="000000"/>
+                <w:lang w:val="en-US"/>
+              </w:rPr>
+            </w:pPr>
+            <w:r>
+              <w:rPr>
+                <w:color w:val="000000"/>
+                <w:lang w:val="en-US"/>
+              </w:rPr>
+              <w:t>Numeric account number or IBAN of the recipient/sender</w:t>
+            </w:r>
+          </w:p>
+        </w:tc>
+      </w:tr>
+      <w:tr>
+        <w:trPr>
+          <w:trHeight w:val="300"/>
+        </w:trPr>
+        <w:tc>
+          <w:tcPr>
+            <w:cnfStyle w:val="001000000000" w:firstRow="0" w:lastRow="0" w:firstColumn="1" w:lastColumn="0" w:oddVBand="0" w:evenVBand="0" w:oddHBand="0" w:evenHBand="0" w:firstRowFirstColumn="0" w:firstRowLastColumn="0" w:lastRowFirstColumn="0" w:lastRowLastColumn="0"/>
+            <w:tcW w:w="3397" w:type="dxa"/>
+            <w:noWrap/>
+            <w:hideMark/>
+          </w:tcPr>
+          <w:p>
+            <w:pPr>
+              <w:widowControl/>
+              <w:rPr>
+                <w:color w:val="000000"/>
+                <w:lang w:val="de-DE"/>
+              </w:rPr>
+            </w:pPr>
+            <w:r>
+              <w:rPr>
+                <w:color w:val="000000"/>
+                <w:lang w:val="de-DE"/>
+              </w:rPr>
+              <w:t>BLZ</w:t>
+            </w:r>
+          </w:p>
+        </w:tc>
+        <w:tc>
+          <w:tcPr>
+            <w:tcW w:w="7059" w:type="dxa"/>
+          </w:tcPr>
+          <w:p>
+            <w:pPr>
+              <w:widowControl/>
+              <w:cnfStyle w:val="000000000000" w:firstRow="0" w:lastRow="0" w:firstColumn="0" w:lastColumn="0" w:oddVBand="0" w:evenVBand="0" w:oddHBand="0" w:evenHBand="0" w:firstRowFirstColumn="0" w:firstRowLastColumn="0" w:lastRowFirstColumn="0" w:lastRowLastColumn="0"/>
+              <w:rPr>
+                <w:color w:val="000000"/>
+                <w:lang w:val="de-DE"/>
+              </w:rPr>
+            </w:pPr>
+            <w:r>
+              <w:rPr>
+                <w:color w:val="000000"/>
+                <w:lang w:val="de-DE"/>
+              </w:rPr>
+              <w:t>B</w:t>
+            </w:r>
+            <w:r>
+              <w:rPr>
+                <w:color w:val="000000"/>
+                <w:lang w:val="de-DE"/>
+              </w:rPr>
+              <w:t xml:space="preserve">ank </w:t>
+            </w:r>
+            <w:proofErr w:type="spellStart"/>
+            <w:r>
+              <w:rPr>
+                <w:color w:val="000000"/>
+                <w:lang w:val="de-DE"/>
+              </w:rPr>
+              <w:t>sort</w:t>
+            </w:r>
+            <w:proofErr w:type="spellEnd"/>
+            <w:r>
+              <w:rPr>
+                <w:color w:val="000000"/>
+                <w:lang w:val="de-DE"/>
+              </w:rPr>
+              <w:t xml:space="preserve"> code</w:t>
+            </w:r>
+          </w:p>
+        </w:tc>
+      </w:tr>
+      <w:tr>
+        <w:trPr>
+          <w:trHeight w:val="300"/>
+        </w:trPr>
+        <w:tc>
+          <w:tcPr>
+            <w:cnfStyle w:val="001000000000" w:firstRow="0" w:lastRow="0" w:firstColumn="1" w:lastColumn="0" w:oddVBand="0" w:evenVBand="0" w:oddHBand="0" w:evenHBand="0" w:firstRowFirstColumn="0" w:firstRowLastColumn="0" w:lastRowFirstColumn="0" w:lastRowLastColumn="0"/>
+            <w:tcW w:w="3397" w:type="dxa"/>
+            <w:noWrap/>
+            <w:hideMark/>
+          </w:tcPr>
+          <w:p>
+            <w:pPr>
+              <w:widowControl/>
+              <w:rPr>
+                <w:color w:val="000000"/>
+                <w:lang w:val="de-DE"/>
+              </w:rPr>
+            </w:pPr>
+            <w:r>
+              <w:rPr>
+                <w:color w:val="000000"/>
+                <w:lang w:val="de-DE"/>
+              </w:rPr>
+              <w:t>Betrag</w:t>
+            </w:r>
+          </w:p>
+        </w:tc>
+        <w:tc>
+          <w:tcPr>
+            <w:tcW w:w="7059" w:type="dxa"/>
+          </w:tcPr>
+          <w:p>
+            <w:pPr>
+              <w:widowControl/>
+              <w:cnfStyle w:val="000000000000" w:firstRow="0" w:lastRow="0" w:firstColumn="0" w:lastColumn="0" w:oddVBand="0" w:evenVBand="0" w:oddHBand="0" w:evenHBand="0" w:firstRowFirstColumn="0" w:firstRowLastColumn="0" w:lastRowFirstColumn="0" w:lastRowLastColumn="0"/>
+              <w:rPr>
+                <w:color w:val="000000"/>
+                <w:lang w:val="en-US"/>
+              </w:rPr>
+            </w:pPr>
+            <w:r>
+              <w:rPr>
+                <w:color w:val="000000"/>
+                <w:lang w:val="en-US"/>
+              </w:rPr>
+              <w:t>Negative/positive amount to two decimal places</w:t>
+            </w:r>
+          </w:p>
+        </w:tc>
+      </w:tr>
+      <w:tr>
+        <w:trPr>
+          <w:trHeight w:val="300"/>
+        </w:trPr>
+        <w:tc>
+          <w:tcPr>
+            <w:cnfStyle w:val="001000000000" w:firstRow="0" w:lastRow="0" w:firstColumn="1" w:lastColumn="0" w:oddVBand="0" w:evenVBand="0" w:oddHBand="0" w:evenHBand="0" w:firstRowFirstColumn="0" w:firstRowLastColumn="0" w:lastRowFirstColumn="0" w:lastRowLastColumn="0"/>
+            <w:tcW w:w="3397" w:type="dxa"/>
+            <w:noWrap/>
+            <w:hideMark/>
+          </w:tcPr>
+          <w:p>
+            <w:pPr>
+              <w:widowControl/>
+              <w:rPr>
+                <w:color w:val="000000"/>
+                <w:lang w:val="de-DE"/>
+              </w:rPr>
+            </w:pPr>
+            <w:proofErr w:type="spellStart"/>
+            <w:r>
+              <w:rPr>
+                <w:color w:val="000000"/>
+                <w:lang w:val="de-DE"/>
+              </w:rPr>
+              <w:t>Waehrung</w:t>
+            </w:r>
+            <w:proofErr w:type="spellEnd"/>
+          </w:p>
+        </w:tc>
+        <w:tc>
+          <w:tcPr>
+            <w:tcW w:w="7059" w:type="dxa"/>
+          </w:tcPr>
+          <w:p>
+            <w:pPr>
+              <w:widowControl/>
+              <w:cnfStyle w:val="000000000000" w:firstRow="0" w:lastRow="0" w:firstColumn="0" w:lastColumn="0" w:oddVBand="0" w:evenVBand="0" w:oddHBand="0" w:evenHBand="0" w:firstRowFirstColumn="0" w:firstRowLastColumn="0" w:lastRowFirstColumn="0" w:lastRowLastColumn="0"/>
+              <w:rPr>
+                <w:color w:val="000000"/>
+                <w:lang w:val="de-DE"/>
+              </w:rPr>
+            </w:pPr>
+            <w:r>
+              <w:rPr>
+                <w:color w:val="000000"/>
+                <w:lang w:val="de-DE"/>
+              </w:rPr>
+              <w:t xml:space="preserve">Currency oft he </w:t>
+            </w:r>
+            <w:proofErr w:type="spellStart"/>
+            <w:r>
+              <w:rPr>
+                <w:color w:val="000000"/>
+                <w:lang w:val="de-DE"/>
+              </w:rPr>
+              <w:t>amount</w:t>
+            </w:r>
+            <w:proofErr w:type="spellEnd"/>
+          </w:p>
+        </w:tc>
+      </w:tr>
+      <w:tr>
+        <w:trPr>
+          <w:trHeight w:val="300"/>
+        </w:trPr>
+        <w:tc>
+          <w:tcPr>
+            <w:cnfStyle w:val="001000000000" w:firstRow="0" w:lastRow="0" w:firstColumn="1" w:lastColumn="0" w:oddVBand="0" w:evenVBand="0" w:oddHBand="0" w:evenHBand="0" w:firstRowFirstColumn="0" w:firstRowLastColumn="0" w:lastRowFirstColumn="0" w:lastRowLastColumn="0"/>
+            <w:tcW w:w="3397" w:type="dxa"/>
+            <w:noWrap/>
+            <w:hideMark/>
+          </w:tcPr>
+          <w:p>
+            <w:pPr>
+              <w:widowControl/>
+              <w:rPr>
+                <w:color w:val="000000"/>
+                <w:lang w:val="de-DE"/>
+              </w:rPr>
+            </w:pPr>
+            <w:proofErr w:type="spellStart"/>
+            <w:r>
+              <w:rPr>
+                <w:color w:val="000000"/>
+                <w:lang w:val="de-DE"/>
+              </w:rPr>
+              <w:t>label</w:t>
+            </w:r>
+            <w:proofErr w:type="spellEnd"/>
+          </w:p>
+        </w:tc>
+        <w:tc>
+          <w:tcPr>
+            <w:tcW w:w="7059" w:type="dxa"/>
+          </w:tcPr>
+          <w:p>
+            <w:pPr>
+              <w:widowControl/>
+              <w:cnfStyle w:val="000000000000" w:firstRow="0" w:lastRow="0" w:firstColumn="0" w:lastColumn="0" w:oddVBand="0" w:evenVBand="0" w:oddHBand="0" w:evenHBand="0" w:firstRowFirstColumn="0" w:firstRowLastColumn="0" w:lastRowFirstColumn="0" w:lastRowLastColumn="0"/>
+              <w:rPr>
+                <w:color w:val="000000"/>
+                <w:lang w:val="en-US"/>
+              </w:rPr>
+            </w:pPr>
+            <w:r>
+              <w:rPr>
+                <w:color w:val="000000"/>
+                <w:lang w:val="en-US"/>
+              </w:rPr>
+              <w:t>Predefined label of the transaction</w:t>
+            </w:r>
+          </w:p>
+        </w:tc>
+      </w:tr>
+    </w:tbl>
+    <w:p>
+      <w:pPr>
+        <w:rPr>
+          <w:lang w:val="en-US"/>
+        </w:rPr>
       </w:pPr>
       <w:bookmarkStart w:id="1" w:name="_p05hg4rwvlz3" w:colFirst="0" w:colLast="0"/>
       <w:bookmarkEnd w:id="1"/>
-      <w:r>
-        <w:t>Evaluation</w:t>
-      </w:r>
     </w:p>
     <w:p>
-      <w:r>
-        <w:t>An evaluation of your results; includes a metric you chose, its definition and use.</w:t>
+      <w:pPr>
+        <w:jc w:val="both"/>
+        <w:rPr>
+          <w:lang w:val="en-US"/>
+        </w:rPr>
+      </w:pPr>
+      <w:r>
+        <w:rPr>
+          <w:lang w:val="en-US"/>
+        </w:rPr>
+        <w:t>Using a Naive Gaussian classifier, which is based on Naive Bayes networks, the probabilities of the class memberships of a transaction are calculated. In this variant, it is assumed that the individual features have no dependencies on each other.</w:t>
       </w:r>
     </w:p>
     <w:p>
       <w:pPr>
-        <w:pStyle w:val="berschrift1"/>
-      </w:pPr>
-      <w:bookmarkStart w:id="2" w:name="_84qm2bz77gh" w:colFirst="0" w:colLast="0"/>
-      <w:bookmarkEnd w:id="2"/>
-      <w:r>
-        <w:t>Screenshot</w:t>
+        <w:jc w:val="both"/>
+        <w:rPr>
+          <w:lang w:val="en-US"/>
+        </w:rPr>
+      </w:pPr>
+      <w:r>
+        <w:rPr>
+          <w:lang w:val="en-US"/>
+        </w:rPr>
+        <w:t xml:space="preserve">Since a Gaussian classifier can only work with numerical values, the individual features must be prepared. For this the features order account, bank code, posting text, account number and currencies are converted into numeric categories. Since the purpose and the beneficiary/payee contain alphanumeric characters and have strong differences, occurrences of the words are used here. This is done using a </w:t>
+      </w:r>
+      <w:proofErr w:type="spellStart"/>
+      <w:r>
+        <w:rPr>
+          <w:lang w:val="en-US"/>
+        </w:rPr>
+        <w:t>CountVectorizer</w:t>
+      </w:r>
+      <w:proofErr w:type="spellEnd"/>
+      <w:r>
+        <w:rPr>
+          <w:lang w:val="en-US"/>
+        </w:rPr>
+        <w:t xml:space="preserve">, which computes a given text into a matrix of word frequencies. Before this processing, however, the text is optimized by converting the entire text to lowercase and removing non-relevant characters (dots and special characters) as well as </w:t>
+      </w:r>
+      <w:proofErr w:type="spellStart"/>
+      <w:r>
+        <w:rPr>
+          <w:b/>
+          <w:lang w:val="en-US"/>
+        </w:rPr>
+        <w:t>g</w:t>
+      </w:r>
+      <w:r>
+        <w:rPr>
+          <w:lang w:val="en-US"/>
+        </w:rPr>
+        <w:t>erman</w:t>
+      </w:r>
+      <w:proofErr w:type="spellEnd"/>
+      <w:r>
+        <w:rPr>
+          <w:lang w:val="en-US"/>
+        </w:rPr>
+        <w:t xml:space="preserve"> </w:t>
+      </w:r>
+      <w:proofErr w:type="spellStart"/>
+      <w:r>
+        <w:rPr>
+          <w:lang w:val="en-US"/>
+        </w:rPr>
+        <w:t>stopwords</w:t>
+      </w:r>
+      <w:proofErr w:type="spellEnd"/>
+      <w:r>
+        <w:rPr>
+          <w:lang w:val="en-US"/>
+        </w:rPr>
+        <w:t xml:space="preserve"> (und, </w:t>
+      </w:r>
+      <w:proofErr w:type="spellStart"/>
+      <w:r>
+        <w:rPr>
+          <w:lang w:val="en-US"/>
+        </w:rPr>
+        <w:t>oder</w:t>
+      </w:r>
+      <w:proofErr w:type="spellEnd"/>
+      <w:r>
+        <w:rPr>
+          <w:lang w:val="en-US"/>
+        </w:rPr>
+        <w:t>, etc.) based on the Natural Language Processing Kit. Furthermore, strings without content like "End-To-End" or "</w:t>
+      </w:r>
+      <w:proofErr w:type="spellStart"/>
+      <w:r>
+        <w:rPr>
+          <w:lang w:val="en-US"/>
+        </w:rPr>
+        <w:t>Notprovided</w:t>
+      </w:r>
+      <w:proofErr w:type="spellEnd"/>
+      <w:r>
+        <w:rPr>
+          <w:lang w:val="en-US"/>
+        </w:rPr>
+        <w:t>" are removed.</w:t>
+      </w:r>
+      <w:r>
+        <w:rPr>
+          <w:lang w:val="en-US"/>
+        </w:rPr>
+        <w:t xml:space="preserve"> </w:t>
+      </w:r>
+      <w:r>
+        <w:rPr>
+          <w:lang w:val="en-US"/>
+        </w:rPr>
+        <w:t xml:space="preserve">With the resulting dataset, a </w:t>
+      </w:r>
+      <w:proofErr w:type="spellStart"/>
+      <w:r>
+        <w:rPr>
+          <w:lang w:val="en-US"/>
+        </w:rPr>
+        <w:t>GaussianNB</w:t>
+      </w:r>
+      <w:proofErr w:type="spellEnd"/>
+      <w:r>
+        <w:rPr>
+          <w:lang w:val="en-US"/>
+        </w:rPr>
+        <w:t xml:space="preserve"> is trained and can thus be used for classification. </w:t>
       </w:r>
     </w:p>
     <w:p>
-      <w:r>
-        <w:t xml:space="preserve">A screenshot of your </w:t>
+      <w:pPr>
+        <w:jc w:val="both"/>
+        <w:rPr>
+          <w:lang w:val="en-US"/>
+        </w:rPr>
+      </w:pPr>
+      <w:r>
+        <w:rPr>
+          <w:lang w:val="en-US"/>
+        </w:rPr>
+        <w:t>The provided data set included 209 transactions, which were used with an 80/20 ratio for training and testing</w:t>
+      </w:r>
+      <w:r>
+        <w:rPr>
+          <w:b/>
+          <w:lang w:val="en-US"/>
+        </w:rPr>
+        <w:t xml:space="preserve"> </w:t>
+      </w:r>
+      <w:r>
+        <w:rPr>
+          <w:bCs/>
+          <w:lang w:val="en-US"/>
+        </w:rPr>
+        <w:t>sets</w:t>
+      </w:r>
+      <w:r>
+        <w:rPr>
+          <w:lang w:val="en-US"/>
+        </w:rPr>
+        <w:t>. The achieved precision of the classifier is 92.85%.</w:t>
+      </w:r>
+    </w:p>
+    <w:p>
+      <w:pPr>
+        <w:rPr>
+          <w:rFonts w:eastAsia="Arial"/>
+          <w:b/>
+          <w:sz w:val="36"/>
+          <w:szCs w:val="36"/>
+          <w:lang w:val="de-DE"/>
+        </w:rPr>
+      </w:pPr>
+      <w:r>
+        <w:rPr>
+          <w:lang w:val="de-DE"/>
+        </w:rPr>
+        <w:br w:type="page"/>
+      </w:r>
+    </w:p>
+    <w:p>
+      <w:pPr>
+        <w:pStyle w:val="berschrift1"/>
+        <w:rPr>
+          <w:rFonts w:ascii="Times New Roman" w:hAnsi="Times New Roman" w:cs="Times New Roman"/>
+          <w:lang w:val="de-DE"/>
+        </w:rPr>
+      </w:pPr>
+      <w:r>
+        <w:rPr>
+          <w:rFonts w:ascii="Times New Roman" w:hAnsi="Times New Roman" w:cs="Times New Roman"/>
+          <w:lang w:val="de-DE"/>
+        </w:rPr>
+        <w:lastRenderedPageBreak/>
+        <w:t>Evaluation</w:t>
+      </w:r>
+    </w:p>
+    <w:p>
+      <w:pPr>
+        <w:jc w:val="both"/>
+        <w:rPr>
+          <w:lang w:val="en-US"/>
+        </w:rPr>
+      </w:pPr>
+      <w:r>
+        <w:rPr>
+          <w:lang w:val="en-US"/>
+        </w:rPr>
+        <w:t>For the evaluation of the classifier and its predictions, the metrics accuracy, null accuracy as well as a confusion matrix of the classes and the distribution of the predicted classes by the model are considered.</w:t>
+      </w:r>
+    </w:p>
+    <w:p>
+      <w:pPr>
+        <w:jc w:val="both"/>
+        <w:rPr>
+          <w:lang w:val="en-US"/>
+        </w:rPr>
+      </w:pPr>
+    </w:p>
+    <w:p>
+      <w:pPr>
+        <w:rPr>
+          <w:b/>
+          <w:bCs/>
+          <w:u w:val="single"/>
+          <w:lang w:val="en-US"/>
+        </w:rPr>
+      </w:pPr>
+      <w:r>
+        <w:rPr>
+          <w:b/>
+          <w:bCs/>
+          <w:u w:val="single"/>
+          <w:lang w:val="en-US"/>
+        </w:rPr>
+        <w:t>Confusion Matrix</w:t>
+      </w:r>
+    </w:p>
+    <w:p>
+      <w:pPr>
+        <w:jc w:val="both"/>
+        <w:rPr>
+          <w:lang w:val="en-US"/>
+        </w:rPr>
+      </w:pPr>
+      <w:r>
+        <w:rPr>
+          <w:lang w:val="en-US"/>
+        </w:rPr>
+        <w:t>Figure 1 shows t</w:t>
+      </w:r>
+      <w:r>
+        <w:rPr>
+          <w:lang w:val="en-US"/>
+        </w:rPr>
+        <w:t xml:space="preserve">he confusion matrix </w:t>
+      </w:r>
+      <w:r>
+        <w:rPr>
+          <w:lang w:val="en-US"/>
+        </w:rPr>
+        <w:t>and</w:t>
+      </w:r>
+      <w:r>
+        <w:rPr>
+          <w:lang w:val="en-US"/>
+        </w:rPr>
+        <w:t xml:space="preserve"> the distribution of the predicted classes given over the actual classes. It can be seen that out of the 42 elements in the test set, 39 were correctly identified and three of the elements were assigned to incorrect classes. It can also be seen that the classes "leisure"(11) as well as "</w:t>
       </w:r>
       <w:proofErr w:type="spellStart"/>
       <w:r>
-        <w:t>Jupyter</w:t>
+        <w:rPr>
+          <w:lang w:val="en-US"/>
+        </w:rPr>
+        <w:t>standardOfLiving</w:t>
       </w:r>
       <w:proofErr w:type="spellEnd"/>
       <w:r>
-        <w:t xml:space="preserve"> notebook after final run showing chosen evaluation metric.</w:t>
+        <w:rPr>
+          <w:lang w:val="en-US"/>
+        </w:rPr>
+        <w:t xml:space="preserve">"(10) occur most frequently in the test set. </w:t>
       </w:r>
     </w:p>
-    <w:p/>
-    <w:p/>
+    <w:p>
+      <w:pPr>
+        <w:jc w:val="both"/>
+        <w:rPr>
+          <w:lang w:val="en-US"/>
+        </w:rPr>
+      </w:pPr>
+      <w:r>
+        <w:rPr>
+          <w:lang w:val="en-US"/>
+        </w:rPr>
+        <w:t>The confusion matrix can also be used to determine the classification error, which indicates the probability of the model making an incorrect prediction. This is defined by:</w:t>
+      </w:r>
+      <w:r>
+        <w:rPr>
+          <w:lang w:val="en-US"/>
+        </w:rPr>
+        <w:t xml:space="preserve">  </w:t>
+      </w:r>
+    </w:p>
+    <w:p>
+      <w:pPr>
+        <w:jc w:val="center"/>
+        <w:rPr>
+          <w:lang w:val="en-US"/>
+        </w:rPr>
+      </w:pPr>
+      <m:oMathPara>
+        <m:oMath>
+          <m:r>
+            <w:rPr>
+              <w:rFonts w:ascii="Cambria Math" w:hAnsi="Cambria Math"/>
+              <w:lang w:val="de-DE"/>
+            </w:rPr>
+            <m:t xml:space="preserve">classification error= </m:t>
+          </m:r>
+          <m:f>
+            <m:fPr>
+              <m:ctrlPr>
+                <w:rPr>
+                  <w:rFonts w:ascii="Cambria Math" w:hAnsi="Cambria Math"/>
+                  <w:i/>
+                  <w:lang w:val="de-DE"/>
+                </w:rPr>
+              </m:ctrlPr>
+            </m:fPr>
+            <m:num>
+              <m:r>
+                <w:rPr>
+                  <w:rFonts w:ascii="Cambria Math" w:hAnsi="Cambria Math"/>
+                  <w:lang w:val="de-DE"/>
+                </w:rPr>
+                <m:t>Sum</m:t>
+              </m:r>
+              <m:r>
+                <w:rPr>
+                  <w:rFonts w:ascii="Cambria Math" w:hAnsi="Cambria Math"/>
+                  <w:lang w:val="en-US"/>
+                </w:rPr>
+                <m:t xml:space="preserve"> </m:t>
+              </m:r>
+              <m:r>
+                <w:rPr>
+                  <w:rFonts w:ascii="Cambria Math" w:hAnsi="Cambria Math"/>
+                  <w:lang w:val="de-DE"/>
+                </w:rPr>
+                <m:t>of</m:t>
+              </m:r>
+              <m:r>
+                <w:rPr>
+                  <w:rFonts w:ascii="Cambria Math" w:hAnsi="Cambria Math"/>
+                  <w:lang w:val="en-US"/>
+                </w:rPr>
+                <m:t xml:space="preserve"> </m:t>
+              </m:r>
+              <m:r>
+                <w:rPr>
+                  <w:rFonts w:ascii="Cambria Math" w:hAnsi="Cambria Math"/>
+                  <w:lang w:val="de-DE"/>
+                </w:rPr>
+                <m:t>false</m:t>
+              </m:r>
+              <m:r>
+                <w:rPr>
+                  <w:rFonts w:ascii="Cambria Math" w:hAnsi="Cambria Math"/>
+                  <w:lang w:val="en-US"/>
+                </w:rPr>
+                <m:t xml:space="preserve"> </m:t>
+              </m:r>
+              <m:r>
+                <w:rPr>
+                  <w:rFonts w:ascii="Cambria Math" w:hAnsi="Cambria Math"/>
+                  <w:lang w:val="de-DE"/>
+                </w:rPr>
+                <m:t>positive</m:t>
+              </m:r>
+              <m:r>
+                <w:rPr>
+                  <w:rFonts w:ascii="Cambria Math" w:hAnsi="Cambria Math"/>
+                  <w:lang w:val="en-US"/>
+                </w:rPr>
+                <m:t xml:space="preserve"> </m:t>
+              </m:r>
+              <m:r>
+                <w:rPr>
+                  <w:rFonts w:ascii="Cambria Math" w:hAnsi="Cambria Math"/>
+                  <w:lang w:val="de-DE"/>
+                </w:rPr>
+                <m:t>and</m:t>
+              </m:r>
+              <m:r>
+                <w:rPr>
+                  <w:rFonts w:ascii="Cambria Math" w:hAnsi="Cambria Math"/>
+                  <w:lang w:val="en-US"/>
+                </w:rPr>
+                <m:t xml:space="preserve"> </m:t>
+              </m:r>
+              <m:r>
+                <w:rPr>
+                  <w:rFonts w:ascii="Cambria Math" w:hAnsi="Cambria Math"/>
+                  <w:lang w:val="de-DE"/>
+                </w:rPr>
+                <m:t>false</m:t>
+              </m:r>
+              <m:r>
+                <w:rPr>
+                  <w:rFonts w:ascii="Cambria Math" w:hAnsi="Cambria Math"/>
+                  <w:lang w:val="en-US"/>
+                </w:rPr>
+                <m:t xml:space="preserve"> </m:t>
+              </m:r>
+              <m:r>
+                <w:rPr>
+                  <w:rFonts w:ascii="Cambria Math" w:hAnsi="Cambria Math"/>
+                  <w:lang w:val="de-DE"/>
+                </w:rPr>
+                <m:t>negative</m:t>
+              </m:r>
+              <m:r>
+                <w:rPr>
+                  <w:rFonts w:ascii="Cambria Math" w:hAnsi="Cambria Math"/>
+                  <w:lang w:val="en-US"/>
+                </w:rPr>
+                <m:t xml:space="preserve"> </m:t>
+              </m:r>
+              <m:r>
+                <w:rPr>
+                  <w:rFonts w:ascii="Cambria Math" w:hAnsi="Cambria Math"/>
+                  <w:lang w:val="de-DE"/>
+                </w:rPr>
+                <m:t>predictions</m:t>
+              </m:r>
+            </m:num>
+            <m:den>
+              <m:r>
+                <w:rPr>
+                  <w:rFonts w:ascii="Cambria Math" w:hAnsi="Cambria Math"/>
+                  <w:lang w:val="de-DE"/>
+                </w:rPr>
+                <m:t>Number</m:t>
+              </m:r>
+              <m:r>
+                <w:rPr>
+                  <w:rFonts w:ascii="Cambria Math" w:hAnsi="Cambria Math"/>
+                  <w:lang w:val="en-US"/>
+                </w:rPr>
+                <m:t xml:space="preserve"> </m:t>
+              </m:r>
+              <m:r>
+                <w:rPr>
+                  <w:rFonts w:ascii="Cambria Math" w:hAnsi="Cambria Math"/>
+                  <w:lang w:val="de-DE"/>
+                </w:rPr>
+                <m:t>of</m:t>
+              </m:r>
+              <m:r>
+                <w:rPr>
+                  <w:rFonts w:ascii="Cambria Math" w:hAnsi="Cambria Math"/>
+                  <w:lang w:val="en-US"/>
+                </w:rPr>
+                <m:t xml:space="preserve"> </m:t>
+              </m:r>
+              <m:r>
+                <w:rPr>
+                  <w:rFonts w:ascii="Cambria Math" w:hAnsi="Cambria Math"/>
+                  <w:lang w:val="de-DE"/>
+                </w:rPr>
+                <m:t>elements</m:t>
+              </m:r>
+              <m:r>
+                <w:rPr>
+                  <w:rFonts w:ascii="Cambria Math" w:hAnsi="Cambria Math"/>
+                  <w:lang w:val="en-US"/>
+                </w:rPr>
+                <m:t xml:space="preserve"> </m:t>
+              </m:r>
+              <m:r>
+                <w:rPr>
+                  <w:rFonts w:ascii="Cambria Math" w:hAnsi="Cambria Math"/>
+                  <w:lang w:val="de-DE"/>
+                </w:rPr>
+                <m:t>in</m:t>
+              </m:r>
+              <m:r>
+                <w:rPr>
+                  <w:rFonts w:ascii="Cambria Math" w:hAnsi="Cambria Math"/>
+                  <w:lang w:val="en-US"/>
+                </w:rPr>
+                <m:t xml:space="preserve"> </m:t>
+              </m:r>
+              <m:r>
+                <w:rPr>
+                  <w:rFonts w:ascii="Cambria Math" w:hAnsi="Cambria Math"/>
+                  <w:lang w:val="de-DE"/>
+                </w:rPr>
+                <m:t>t</m:t>
+              </m:r>
+              <m:r>
+                <w:rPr>
+                  <w:rFonts w:ascii="Cambria Math" w:hAnsi="Cambria Math"/>
+                  <w:lang w:val="en-US"/>
+                </w:rPr>
+                <m:t>h</m:t>
+              </m:r>
+              <m:r>
+                <w:rPr>
+                  <w:rFonts w:ascii="Cambria Math" w:hAnsi="Cambria Math"/>
+                  <w:lang w:val="de-DE"/>
+                </w:rPr>
+                <m:t>e</m:t>
+              </m:r>
+              <m:r>
+                <w:rPr>
+                  <w:rFonts w:ascii="Cambria Math" w:hAnsi="Cambria Math"/>
+                  <w:lang w:val="en-US"/>
+                </w:rPr>
+                <m:t xml:space="preserve"> </m:t>
+              </m:r>
+              <m:r>
+                <w:rPr>
+                  <w:rFonts w:ascii="Cambria Math" w:hAnsi="Cambria Math"/>
+                  <w:lang w:val="de-DE"/>
+                </w:rPr>
+                <m:t>test</m:t>
+              </m:r>
+              <m:r>
+                <w:rPr>
+                  <w:rFonts w:ascii="Cambria Math" w:hAnsi="Cambria Math"/>
+                  <w:lang w:val="en-US"/>
+                </w:rPr>
+                <m:t xml:space="preserve"> </m:t>
+              </m:r>
+              <m:r>
+                <w:rPr>
+                  <w:rFonts w:ascii="Cambria Math" w:hAnsi="Cambria Math"/>
+                  <w:lang w:val="de-DE"/>
+                </w:rPr>
+                <m:t>set</m:t>
+              </m:r>
+            </m:den>
+          </m:f>
+          <m:r>
+            <w:rPr>
+              <w:rFonts w:ascii="Cambria Math" w:hAnsi="Cambria Math"/>
+              <w:lang w:val="en-US"/>
+            </w:rPr>
+            <m:t>=0.0714</m:t>
+          </m:r>
+        </m:oMath>
+      </m:oMathPara>
+    </w:p>
+    <w:p>
+      <w:pPr>
+        <w:jc w:val="both"/>
+        <w:rPr>
+          <w:b/>
+          <w:bCs/>
+          <w:u w:val="single"/>
+          <w:lang w:val="en-US"/>
+        </w:rPr>
+      </w:pPr>
+    </w:p>
+    <w:p>
+      <w:pPr>
+        <w:jc w:val="both"/>
+        <w:rPr>
+          <w:b/>
+          <w:bCs/>
+          <w:u w:val="single"/>
+          <w:lang w:val="en-US"/>
+        </w:rPr>
+      </w:pPr>
+      <w:r>
+        <w:rPr>
+          <w:b/>
+          <w:bCs/>
+          <w:u w:val="single"/>
+          <w:lang w:val="en-US"/>
+        </w:rPr>
+        <w:t>Accuracy &amp; Null Accuracy</w:t>
+      </w:r>
+    </w:p>
+    <w:p>
+      <w:pPr>
+        <w:jc w:val="both"/>
+        <w:rPr>
+          <w:lang w:val="en-US"/>
+        </w:rPr>
+      </w:pPr>
+      <w:r>
+        <w:rPr>
+          <w:lang w:val="en-US"/>
+        </w:rPr>
+        <w:t xml:space="preserve">The </w:t>
+      </w:r>
+      <w:r>
+        <w:rPr>
+          <w:lang w:val="en-US"/>
+        </w:rPr>
+        <w:t>c</w:t>
+      </w:r>
+      <w:r>
+        <w:rPr>
+          <w:lang w:val="en-US"/>
+        </w:rPr>
+        <w:t xml:space="preserve">lassification </w:t>
+      </w:r>
+      <w:r>
+        <w:rPr>
+          <w:lang w:val="en-US"/>
+        </w:rPr>
+        <w:t>r</w:t>
+      </w:r>
+      <w:r>
+        <w:rPr>
+          <w:lang w:val="en-US"/>
+        </w:rPr>
+        <w:t xml:space="preserve">eport </w:t>
+      </w:r>
+      <w:r>
+        <w:rPr>
+          <w:lang w:val="en-US"/>
+        </w:rPr>
+        <w:t xml:space="preserve">of Figure 3 </w:t>
+      </w:r>
+      <w:r>
+        <w:rPr>
+          <w:lang w:val="en-US"/>
+        </w:rPr>
+        <w:t xml:space="preserve">shows the precision, recall, </w:t>
+      </w:r>
+      <w:r>
+        <w:rPr>
+          <w:lang w:val="en-US"/>
+        </w:rPr>
+        <w:t>F</w:t>
+      </w:r>
+      <w:r>
+        <w:rPr>
+          <w:lang w:val="en-US"/>
+        </w:rPr>
+        <w:t>1 score</w:t>
+      </w:r>
+      <w:r>
+        <w:rPr>
+          <w:lang w:val="en-US"/>
+        </w:rPr>
+        <w:t>s</w:t>
+      </w:r>
+      <w:r>
+        <w:rPr>
+          <w:lang w:val="en-US"/>
+        </w:rPr>
+        <w:t xml:space="preserve"> and support of the model for each class. The precision indicates the ratio of correctly predicted elements in a class, while recall or sensitivity indicates the rate of predicted true positives out of all predicted true positives. The F1 score is the harmonic mean between precision and recall and indicates the effectiveness of the classification. </w:t>
+      </w:r>
+      <w:r>
+        <w:rPr>
+          <w:lang w:val="en-US"/>
+        </w:rPr>
+        <w:t>Support indicates the number of elements that were assigned to this class by the model, regardless of whether this was correct or incorrect.</w:t>
+      </w:r>
+      <w:r>
+        <w:rPr>
+          <w:lang w:val="en-US"/>
+        </w:rPr>
+        <w:t xml:space="preserve"> </w:t>
+      </w:r>
+      <w:r>
+        <w:rPr>
+          <w:lang w:val="en-US"/>
+        </w:rPr>
+        <w:t>Finally, the accuracy of a model results from the correctly classified elements over all elements of the set.</w:t>
+      </w:r>
+    </w:p>
+    <w:p>
+      <w:pPr>
+        <w:jc w:val="both"/>
+        <w:rPr>
+          <w:lang w:val="de-DE"/>
+        </w:rPr>
+      </w:pPr>
+      <m:oMathPara>
+        <m:oMath>
+          <m:r>
+            <w:rPr>
+              <w:rFonts w:ascii="Cambria Math" w:hAnsi="Cambria Math"/>
+              <w:lang w:val="de-DE"/>
+            </w:rPr>
+            <m:t xml:space="preserve">accuracy= </m:t>
+          </m:r>
+          <m:f>
+            <m:fPr>
+              <m:ctrlPr>
+                <w:rPr>
+                  <w:rFonts w:ascii="Cambria Math" w:hAnsi="Cambria Math"/>
+                  <w:i/>
+                  <w:lang w:val="de-DE"/>
+                </w:rPr>
+              </m:ctrlPr>
+            </m:fPr>
+            <m:num>
+              <m:r>
+                <w:rPr>
+                  <w:rFonts w:ascii="Cambria Math" w:hAnsi="Cambria Math"/>
+                  <w:lang w:val="de-DE"/>
+                </w:rPr>
+                <m:t>Sum</m:t>
+              </m:r>
+              <m:r>
+                <w:rPr>
+                  <w:rFonts w:ascii="Cambria Math" w:hAnsi="Cambria Math"/>
+                  <w:lang w:val="en-US"/>
+                </w:rPr>
+                <m:t xml:space="preserve"> </m:t>
+              </m:r>
+              <m:r>
+                <w:rPr>
+                  <w:rFonts w:ascii="Cambria Math" w:hAnsi="Cambria Math"/>
+                  <w:lang w:val="de-DE"/>
+                </w:rPr>
+                <m:t>of</m:t>
+              </m:r>
+              <m:r>
+                <w:rPr>
+                  <w:rFonts w:ascii="Cambria Math" w:hAnsi="Cambria Math"/>
+                  <w:lang w:val="en-US"/>
+                </w:rPr>
+                <m:t xml:space="preserve"> </m:t>
+              </m:r>
+              <m:r>
+                <w:rPr>
+                  <w:rFonts w:ascii="Cambria Math" w:hAnsi="Cambria Math"/>
+                  <w:lang w:val="de-DE"/>
+                </w:rPr>
+                <m:t>true</m:t>
+              </m:r>
+              <m:r>
+                <w:rPr>
+                  <w:rFonts w:ascii="Cambria Math" w:hAnsi="Cambria Math"/>
+                  <w:lang w:val="en-US"/>
+                </w:rPr>
+                <m:t xml:space="preserve"> </m:t>
+              </m:r>
+              <m:r>
+                <w:rPr>
+                  <w:rFonts w:ascii="Cambria Math" w:hAnsi="Cambria Math"/>
+                  <w:lang w:val="de-DE"/>
+                </w:rPr>
+                <m:t>positive</m:t>
+              </m:r>
+              <m:r>
+                <w:rPr>
+                  <w:rFonts w:ascii="Cambria Math" w:hAnsi="Cambria Math"/>
+                  <w:lang w:val="en-US"/>
+                </w:rPr>
+                <m:t xml:space="preserve"> </m:t>
+              </m:r>
+              <m:r>
+                <w:rPr>
+                  <w:rFonts w:ascii="Cambria Math" w:hAnsi="Cambria Math"/>
+                  <w:lang w:val="de-DE"/>
+                </w:rPr>
+                <m:t>and</m:t>
+              </m:r>
+              <m:r>
+                <w:rPr>
+                  <w:rFonts w:ascii="Cambria Math" w:hAnsi="Cambria Math"/>
+                  <w:lang w:val="en-US"/>
+                </w:rPr>
+                <m:t xml:space="preserve"> </m:t>
+              </m:r>
+              <m:r>
+                <w:rPr>
+                  <w:rFonts w:ascii="Cambria Math" w:hAnsi="Cambria Math"/>
+                  <w:lang w:val="de-DE"/>
+                </w:rPr>
+                <m:t>true</m:t>
+              </m:r>
+              <m:r>
+                <w:rPr>
+                  <w:rFonts w:ascii="Cambria Math" w:hAnsi="Cambria Math"/>
+                  <w:lang w:val="en-US"/>
+                </w:rPr>
+                <m:t xml:space="preserve"> </m:t>
+              </m:r>
+              <m:r>
+                <w:rPr>
+                  <w:rFonts w:ascii="Cambria Math" w:hAnsi="Cambria Math"/>
+                  <w:lang w:val="de-DE"/>
+                </w:rPr>
+                <m:t>negative</m:t>
+              </m:r>
+              <m:r>
+                <w:rPr>
+                  <w:rFonts w:ascii="Cambria Math" w:hAnsi="Cambria Math"/>
+                  <w:lang w:val="en-US"/>
+                </w:rPr>
+                <m:t xml:space="preserve"> </m:t>
+              </m:r>
+              <m:r>
+                <w:rPr>
+                  <w:rFonts w:ascii="Cambria Math" w:hAnsi="Cambria Math"/>
+                  <w:lang w:val="de-DE"/>
+                </w:rPr>
+                <m:t>predictions</m:t>
+              </m:r>
+            </m:num>
+            <m:den>
+              <m:r>
+                <w:rPr>
+                  <w:rFonts w:ascii="Cambria Math" w:hAnsi="Cambria Math"/>
+                  <w:lang w:val="de-DE"/>
+                </w:rPr>
+                <m:t>Number</m:t>
+              </m:r>
+              <m:r>
+                <w:rPr>
+                  <w:rFonts w:ascii="Cambria Math" w:hAnsi="Cambria Math"/>
+                  <w:lang w:val="en-US"/>
+                </w:rPr>
+                <m:t xml:space="preserve"> </m:t>
+              </m:r>
+              <m:r>
+                <w:rPr>
+                  <w:rFonts w:ascii="Cambria Math" w:hAnsi="Cambria Math"/>
+                  <w:lang w:val="de-DE"/>
+                </w:rPr>
+                <m:t>of</m:t>
+              </m:r>
+              <m:r>
+                <w:rPr>
+                  <w:rFonts w:ascii="Cambria Math" w:hAnsi="Cambria Math"/>
+                  <w:lang w:val="en-US"/>
+                </w:rPr>
+                <m:t xml:space="preserve"> </m:t>
+              </m:r>
+              <m:r>
+                <w:rPr>
+                  <w:rFonts w:ascii="Cambria Math" w:hAnsi="Cambria Math"/>
+                  <w:lang w:val="de-DE"/>
+                </w:rPr>
+                <m:t>elements</m:t>
+              </m:r>
+              <m:r>
+                <w:rPr>
+                  <w:rFonts w:ascii="Cambria Math" w:hAnsi="Cambria Math"/>
+                  <w:lang w:val="en-US"/>
+                </w:rPr>
+                <m:t xml:space="preserve"> </m:t>
+              </m:r>
+              <m:r>
+                <w:rPr>
+                  <w:rFonts w:ascii="Cambria Math" w:hAnsi="Cambria Math"/>
+                  <w:lang w:val="de-DE"/>
+                </w:rPr>
+                <m:t>in</m:t>
+              </m:r>
+              <m:r>
+                <w:rPr>
+                  <w:rFonts w:ascii="Cambria Math" w:hAnsi="Cambria Math"/>
+                  <w:lang w:val="en-US"/>
+                </w:rPr>
+                <m:t xml:space="preserve"> </m:t>
+              </m:r>
+              <m:r>
+                <w:rPr>
+                  <w:rFonts w:ascii="Cambria Math" w:hAnsi="Cambria Math"/>
+                  <w:lang w:val="de-DE"/>
+                </w:rPr>
+                <m:t>t</m:t>
+              </m:r>
+              <m:r>
+                <w:rPr>
+                  <w:rFonts w:ascii="Cambria Math" w:hAnsi="Cambria Math"/>
+                  <w:lang w:val="en-US"/>
+                </w:rPr>
+                <m:t>h</m:t>
+              </m:r>
+              <m:r>
+                <w:rPr>
+                  <w:rFonts w:ascii="Cambria Math" w:hAnsi="Cambria Math"/>
+                  <w:lang w:val="de-DE"/>
+                </w:rPr>
+                <m:t>e</m:t>
+              </m:r>
+              <m:r>
+                <w:rPr>
+                  <w:rFonts w:ascii="Cambria Math" w:hAnsi="Cambria Math"/>
+                  <w:lang w:val="en-US"/>
+                </w:rPr>
+                <m:t xml:space="preserve"> </m:t>
+              </m:r>
+              <m:r>
+                <w:rPr>
+                  <w:rFonts w:ascii="Cambria Math" w:hAnsi="Cambria Math"/>
+                  <w:lang w:val="de-DE"/>
+                </w:rPr>
+                <m:t>test</m:t>
+              </m:r>
+              <m:r>
+                <w:rPr>
+                  <w:rFonts w:ascii="Cambria Math" w:hAnsi="Cambria Math"/>
+                  <w:lang w:val="en-US"/>
+                </w:rPr>
+                <m:t xml:space="preserve"> </m:t>
+              </m:r>
+              <m:r>
+                <w:rPr>
+                  <w:rFonts w:ascii="Cambria Math" w:hAnsi="Cambria Math"/>
+                  <w:lang w:val="de-DE"/>
+                </w:rPr>
+                <m:t>set</m:t>
+              </m:r>
+            </m:den>
+          </m:f>
+          <m:r>
+            <w:rPr>
+              <w:rFonts w:ascii="Cambria Math" w:hAnsi="Cambria Math"/>
+              <w:lang w:val="de-DE"/>
+            </w:rPr>
+            <m:t>=0.9285</m:t>
+          </m:r>
+        </m:oMath>
+      </m:oMathPara>
+    </w:p>
+    <w:p>
+      <w:pPr>
+        <w:jc w:val="both"/>
+        <w:rPr>
+          <w:lang w:val="en-US"/>
+        </w:rPr>
+      </w:pPr>
+    </w:p>
+    <w:p>
+      <w:pPr>
+        <w:jc w:val="both"/>
+        <w:rPr>
+          <w:lang w:val="en-US"/>
+        </w:rPr>
+      </w:pPr>
+      <w:r>
+        <w:rPr>
+          <w:lang w:val="en-US"/>
+        </w:rPr>
+        <w:t xml:space="preserve">The accuracy describes the probability of a correct prediction of the class of a transaction. The accuracy of 92.85% is already very high, but the quality of the predictions can only be determined in comparison with the </w:t>
+      </w:r>
+      <w:r>
+        <w:rPr>
+          <w:lang w:val="en-US"/>
+        </w:rPr>
+        <w:t>null</w:t>
+      </w:r>
+      <w:r>
+        <w:rPr>
+          <w:lang w:val="en-US"/>
+        </w:rPr>
+        <w:t xml:space="preserve"> accuracy</w:t>
+      </w:r>
+      <w:r>
+        <w:rPr>
+          <w:lang w:val="en-US"/>
+        </w:rPr>
+        <w:t xml:space="preserve"> which</w:t>
+      </w:r>
+      <w:r>
+        <w:rPr>
+          <w:lang w:val="en-US"/>
+        </w:rPr>
+        <w:t xml:space="preserve"> describes the probability of a correct prediction, if one always predicts the most frequent class. This is calculated by dividing the absolute frequency of the most frequent class by the number of all elements in the set. </w:t>
+      </w:r>
+    </w:p>
+    <w:p>
+      <w:pPr>
+        <w:jc w:val="both"/>
+        <w:rPr>
+          <w:lang w:val="en-US"/>
+        </w:rPr>
+      </w:pPr>
+      <m:oMathPara>
+        <m:oMath>
+          <m:r>
+            <w:rPr>
+              <w:rFonts w:ascii="Cambria Math" w:hAnsi="Cambria Math"/>
+              <w:lang w:val="de-DE"/>
+            </w:rPr>
+            <m:t xml:space="preserve">null accuracy= </m:t>
+          </m:r>
+          <m:f>
+            <m:fPr>
+              <m:ctrlPr>
+                <w:rPr>
+                  <w:rFonts w:ascii="Cambria Math" w:hAnsi="Cambria Math"/>
+                  <w:i/>
+                  <w:lang w:val="de-DE"/>
+                </w:rPr>
+              </m:ctrlPr>
+            </m:fPr>
+            <m:num>
+              <m:r>
+                <w:rPr>
+                  <w:rFonts w:ascii="Cambria Math" w:hAnsi="Cambria Math"/>
+                  <w:lang w:val="de-DE"/>
+                </w:rPr>
+                <m:t>Number of elements of most frequent class</m:t>
+              </m:r>
+            </m:num>
+            <m:den>
+              <m:r>
+                <w:rPr>
+                  <w:rFonts w:ascii="Cambria Math" w:hAnsi="Cambria Math"/>
+                  <w:lang w:val="de-DE"/>
+                </w:rPr>
+                <m:t>Number</m:t>
+              </m:r>
+              <m:r>
+                <w:rPr>
+                  <w:rFonts w:ascii="Cambria Math" w:hAnsi="Cambria Math"/>
+                  <w:lang w:val="en-US"/>
+                </w:rPr>
+                <m:t xml:space="preserve"> </m:t>
+              </m:r>
+              <m:r>
+                <w:rPr>
+                  <w:rFonts w:ascii="Cambria Math" w:hAnsi="Cambria Math"/>
+                  <w:lang w:val="de-DE"/>
+                </w:rPr>
+                <m:t>of</m:t>
+              </m:r>
+              <m:r>
+                <w:rPr>
+                  <w:rFonts w:ascii="Cambria Math" w:hAnsi="Cambria Math"/>
+                  <w:lang w:val="en-US"/>
+                </w:rPr>
+                <m:t xml:space="preserve"> </m:t>
+              </m:r>
+              <m:r>
+                <w:rPr>
+                  <w:rFonts w:ascii="Cambria Math" w:hAnsi="Cambria Math"/>
+                  <w:lang w:val="de-DE"/>
+                </w:rPr>
+                <m:t>elements</m:t>
+              </m:r>
+              <m:r>
+                <w:rPr>
+                  <w:rFonts w:ascii="Cambria Math" w:hAnsi="Cambria Math"/>
+                  <w:lang w:val="en-US"/>
+                </w:rPr>
+                <m:t xml:space="preserve"> </m:t>
+              </m:r>
+              <m:r>
+                <w:rPr>
+                  <w:rFonts w:ascii="Cambria Math" w:hAnsi="Cambria Math"/>
+                  <w:lang w:val="de-DE"/>
+                </w:rPr>
+                <m:t>in</m:t>
+              </m:r>
+              <m:r>
+                <w:rPr>
+                  <w:rFonts w:ascii="Cambria Math" w:hAnsi="Cambria Math"/>
+                  <w:lang w:val="en-US"/>
+                </w:rPr>
+                <m:t xml:space="preserve"> </m:t>
+              </m:r>
+              <m:r>
+                <w:rPr>
+                  <w:rFonts w:ascii="Cambria Math" w:hAnsi="Cambria Math"/>
+                  <w:lang w:val="de-DE"/>
+                </w:rPr>
+                <m:t>t</m:t>
+              </m:r>
+              <m:r>
+                <w:rPr>
+                  <w:rFonts w:ascii="Cambria Math" w:hAnsi="Cambria Math"/>
+                  <w:lang w:val="en-US"/>
+                </w:rPr>
+                <m:t>h</m:t>
+              </m:r>
+              <m:r>
+                <w:rPr>
+                  <w:rFonts w:ascii="Cambria Math" w:hAnsi="Cambria Math"/>
+                  <w:lang w:val="de-DE"/>
+                </w:rPr>
+                <m:t>e</m:t>
+              </m:r>
+              <m:r>
+                <w:rPr>
+                  <w:rFonts w:ascii="Cambria Math" w:hAnsi="Cambria Math"/>
+                  <w:lang w:val="en-US"/>
+                </w:rPr>
+                <m:t xml:space="preserve"> </m:t>
+              </m:r>
+              <m:r>
+                <w:rPr>
+                  <w:rFonts w:ascii="Cambria Math" w:hAnsi="Cambria Math"/>
+                  <w:lang w:val="de-DE"/>
+                </w:rPr>
+                <m:t>test</m:t>
+              </m:r>
+              <m:r>
+                <w:rPr>
+                  <w:rFonts w:ascii="Cambria Math" w:hAnsi="Cambria Math"/>
+                  <w:lang w:val="en-US"/>
+                </w:rPr>
+                <m:t xml:space="preserve"> </m:t>
+              </m:r>
+              <m:r>
+                <w:rPr>
+                  <w:rFonts w:ascii="Cambria Math" w:hAnsi="Cambria Math"/>
+                  <w:lang w:val="de-DE"/>
+                </w:rPr>
+                <m:t>set</m:t>
+              </m:r>
+            </m:den>
+          </m:f>
+          <m:r>
+            <w:rPr>
+              <w:rFonts w:ascii="Cambria Math" w:hAnsi="Cambria Math"/>
+              <w:lang w:val="de-DE"/>
+            </w:rPr>
+            <m:t>=0.2619</m:t>
+          </m:r>
+        </m:oMath>
+      </m:oMathPara>
+    </w:p>
+    <w:p>
+      <w:pPr>
+        <w:jc w:val="both"/>
+        <w:rPr>
+          <w:lang w:val="en-US"/>
+        </w:rPr>
+      </w:pPr>
+    </w:p>
+    <w:p>
+      <w:pPr>
+        <w:jc w:val="both"/>
+        <w:rPr>
+          <w:lang w:val="en-US"/>
+        </w:rPr>
+      </w:pPr>
+      <w:r>
+        <w:rPr>
+          <w:lang w:val="en-US"/>
+        </w:rPr>
+        <w:t>The test set contains 42 elements of which 1</w:t>
+      </w:r>
+      <w:r>
+        <w:rPr>
+          <w:lang w:val="en-US"/>
+        </w:rPr>
+        <w:t>1</w:t>
+      </w:r>
+      <w:r>
+        <w:rPr>
+          <w:lang w:val="en-US"/>
+        </w:rPr>
+        <w:t xml:space="preserve"> transactions belong to the class "leisure". This results in a </w:t>
+      </w:r>
+      <w:r>
+        <w:rPr>
+          <w:lang w:val="en-US"/>
+        </w:rPr>
+        <w:t>null</w:t>
+      </w:r>
+      <w:r>
+        <w:rPr>
+          <w:lang w:val="en-US"/>
+        </w:rPr>
+        <w:t xml:space="preserve"> accuracy of 2</w:t>
+      </w:r>
+      <w:r>
+        <w:rPr>
+          <w:lang w:val="en-US"/>
+        </w:rPr>
+        <w:t>6,19</w:t>
+      </w:r>
+      <w:r>
+        <w:rPr>
+          <w:lang w:val="en-US"/>
+        </w:rPr>
+        <w:t xml:space="preserve">%. </w:t>
+      </w:r>
+    </w:p>
+    <w:p>
+      <w:pPr>
+        <w:jc w:val="both"/>
+        <w:rPr>
+          <w:lang w:val="en-US"/>
+        </w:rPr>
+      </w:pPr>
+      <w:r>
+        <w:rPr>
+          <w:lang w:val="en-US"/>
+        </w:rPr>
+        <w:t>This shows that the model is able to predict much better than if it would always predict the most frequent class.</w:t>
+      </w:r>
+    </w:p>
+    <w:p>
+      <w:pPr>
+        <w:jc w:val="both"/>
+        <w:rPr>
+          <w:lang w:val="en-US"/>
+        </w:rPr>
+      </w:pPr>
+    </w:p>
+    <w:p>
+      <w:pPr>
+        <w:rPr>
+          <w:b/>
+          <w:bCs/>
+          <w:u w:val="single"/>
+          <w:lang w:val="de-DE"/>
+        </w:rPr>
+      </w:pPr>
+      <w:proofErr w:type="spellStart"/>
+      <w:r>
+        <w:rPr>
+          <w:b/>
+          <w:bCs/>
+          <w:u w:val="single"/>
+          <w:lang w:val="de-DE"/>
+        </w:rPr>
+        <w:t>Histogram</w:t>
+      </w:r>
+      <w:proofErr w:type="spellEnd"/>
+      <w:r>
+        <w:rPr>
+          <w:b/>
+          <w:bCs/>
+          <w:u w:val="single"/>
+          <w:lang w:val="de-DE"/>
+        </w:rPr>
+        <w:t xml:space="preserve"> </w:t>
+      </w:r>
+      <w:proofErr w:type="spellStart"/>
+      <w:r>
+        <w:rPr>
+          <w:b/>
+          <w:bCs/>
+          <w:u w:val="single"/>
+          <w:lang w:val="de-DE"/>
+        </w:rPr>
+        <w:t>of</w:t>
+      </w:r>
+      <w:proofErr w:type="spellEnd"/>
+      <w:r>
+        <w:rPr>
+          <w:b/>
+          <w:bCs/>
+          <w:u w:val="single"/>
+          <w:lang w:val="de-DE"/>
+        </w:rPr>
+        <w:t xml:space="preserve"> </w:t>
+      </w:r>
+      <w:proofErr w:type="spellStart"/>
+      <w:r>
+        <w:rPr>
+          <w:b/>
+          <w:bCs/>
+          <w:u w:val="single"/>
+          <w:lang w:val="de-DE"/>
+        </w:rPr>
+        <w:t>predicted</w:t>
+      </w:r>
+      <w:proofErr w:type="spellEnd"/>
+      <w:r>
+        <w:rPr>
+          <w:b/>
+          <w:bCs/>
+          <w:u w:val="single"/>
+          <w:lang w:val="de-DE"/>
+        </w:rPr>
+        <w:t xml:space="preserve"> </w:t>
+      </w:r>
+      <w:proofErr w:type="spellStart"/>
+      <w:r>
+        <w:rPr>
+          <w:b/>
+          <w:bCs/>
+          <w:u w:val="single"/>
+          <w:lang w:val="de-DE"/>
+        </w:rPr>
+        <w:t>probabilities</w:t>
+      </w:r>
+      <w:proofErr w:type="spellEnd"/>
+    </w:p>
+    <w:p>
+      <w:pPr>
+        <w:rPr>
+          <w:lang w:val="en-US"/>
+        </w:rPr>
+      </w:pPr>
+      <w:r>
+        <w:rPr>
+          <w:lang w:val="en-US"/>
+        </w:rPr>
+        <w:t>The histogram shows the distribution of the probabilities per class of a prediction by the model. It can be seen immediately that the probabilities of the classes differ greatly. The probabilities are either close to 1 or 0 and there are no intermediate values. This suggests features that have a very strong and unique effect on the prediction.</w:t>
+      </w:r>
+    </w:p>
+    <w:p>
+      <w:pPr>
+        <w:rPr>
+          <w:rFonts w:eastAsia="Arial"/>
+          <w:b/>
+          <w:sz w:val="36"/>
+          <w:szCs w:val="36"/>
+          <w:lang w:val="de-DE"/>
+        </w:rPr>
+      </w:pPr>
+      <w:r>
+        <w:rPr>
+          <w:lang w:val="de-DE"/>
+        </w:rPr>
+        <w:br w:type="page"/>
+      </w:r>
+    </w:p>
+    <w:p>
+      <w:pPr>
+        <w:pStyle w:val="berschrift1"/>
+        <w:rPr>
+          <w:rFonts w:ascii="Times New Roman" w:hAnsi="Times New Roman" w:cs="Times New Roman"/>
+          <w:lang w:val="de-DE"/>
+        </w:rPr>
+      </w:pPr>
+      <w:r>
+        <w:rPr>
+          <w:rFonts w:ascii="Times New Roman" w:hAnsi="Times New Roman" w:cs="Times New Roman"/>
+          <w:lang w:val="de-DE"/>
+        </w:rPr>
+        <w:lastRenderedPageBreak/>
+        <w:t>Screenshot</w:t>
+      </w:r>
+    </w:p>
+    <w:p>
+      <w:pPr>
+        <w:keepNext/>
+      </w:pPr>
+      <w:r>
+        <w:rPr>
+          <w:noProof/>
+        </w:rPr>
+        <w:drawing>
+          <wp:inline distT="0" distB="0" distL="0" distR="0" wp14:anchorId="0CA43DB7" wp14:editId="7B1461A2">
+            <wp:extent cx="3100705" cy="2742914"/>
+            <wp:effectExtent l="0" t="0" r="4445" b="635"/>
+            <wp:docPr id="1" name="Grafik 1"/>
+            <wp:cNvGraphicFramePr>
+              <a:graphicFrameLocks xmlns:a="http://schemas.openxmlformats.org/drawingml/2006/main" noChangeAspect="1"/>
+            </wp:cNvGraphicFramePr>
+            <a:graphic xmlns:a="http://schemas.openxmlformats.org/drawingml/2006/main">
+              <a:graphicData uri="http://schemas.openxmlformats.org/drawingml/2006/picture">
+                <pic:pic xmlns:pic="http://schemas.openxmlformats.org/drawingml/2006/picture">
+                  <pic:nvPicPr>
+                    <pic:cNvPr id="1" name=""/>
+                    <pic:cNvPicPr/>
+                  </pic:nvPicPr>
+                  <pic:blipFill rotWithShape="1">
+                    <a:blip r:embed="rId7"/>
+                    <a:srcRect t="6796"/>
+                    <a:stretch/>
+                  </pic:blipFill>
+                  <pic:spPr bwMode="auto">
+                    <a:xfrm>
+                      <a:off x="0" y="0"/>
+                      <a:ext cx="3101006" cy="2743180"/>
+                    </a:xfrm>
+                    <a:prstGeom prst="rect">
+                      <a:avLst/>
+                    </a:prstGeom>
+                    <a:ln>
+                      <a:noFill/>
+                    </a:ln>
+                    <a:extLst>
+                      <a:ext uri="{53640926-AAD7-44D8-BBD7-CCE9431645EC}">
+                        <a14:shadowObscured xmlns:a14="http://schemas.microsoft.com/office/drawing/2010/main"/>
+                      </a:ext>
+                    </a:extLst>
+                  </pic:spPr>
+                </pic:pic>
+              </a:graphicData>
+            </a:graphic>
+          </wp:inline>
+        </w:drawing>
+      </w:r>
+    </w:p>
+    <w:p>
+      <w:pPr>
+        <w:pStyle w:val="Beschriftung"/>
+      </w:pPr>
+      <w:r>
+        <w:t xml:space="preserve">Figure </w:t>
+      </w:r>
+      <w:fldSimple w:instr=" SEQ Figure \* ARABIC ">
+        <w:r>
+          <w:rPr>
+            <w:noProof/>
+          </w:rPr>
+          <w:t>1</w:t>
+        </w:r>
+      </w:fldSimple>
+      <w:r>
+        <w:t>: Prediction Confusion Matrix</w:t>
+      </w:r>
+    </w:p>
+    <w:p>
+      <w:pPr>
+        <w:keepNext/>
+        <w:jc w:val="right"/>
+      </w:pPr>
+      <w:r>
+        <w:rPr>
+          <w:noProof/>
+        </w:rPr>
+        <w:drawing>
+          <wp:inline distT="0" distB="0" distL="0" distR="0" wp14:anchorId="7BE30901" wp14:editId="236B9B8C">
+            <wp:extent cx="4886325" cy="1344603"/>
+            <wp:effectExtent l="0" t="0" r="0" b="8255"/>
+            <wp:docPr id="2" name="Grafik 2"/>
+            <wp:cNvGraphicFramePr>
+              <a:graphicFrameLocks xmlns:a="http://schemas.openxmlformats.org/drawingml/2006/main" noChangeAspect="1"/>
+            </wp:cNvGraphicFramePr>
+            <a:graphic xmlns:a="http://schemas.openxmlformats.org/drawingml/2006/main">
+              <a:graphicData uri="http://schemas.openxmlformats.org/drawingml/2006/picture">
+                <pic:pic xmlns:pic="http://schemas.openxmlformats.org/drawingml/2006/picture">
+                  <pic:nvPicPr>
+                    <pic:cNvPr id="1" name=""/>
+                    <pic:cNvPicPr/>
+                  </pic:nvPicPr>
+                  <pic:blipFill>
+                    <a:blip r:embed="rId8"/>
+                    <a:stretch>
+                      <a:fillRect/>
+                    </a:stretch>
+                  </pic:blipFill>
+                  <pic:spPr>
+                    <a:xfrm>
+                      <a:off x="0" y="0"/>
+                      <a:ext cx="4925352" cy="1355342"/>
+                    </a:xfrm>
+                    <a:prstGeom prst="rect">
+                      <a:avLst/>
+                    </a:prstGeom>
+                  </pic:spPr>
+                </pic:pic>
+              </a:graphicData>
+            </a:graphic>
+          </wp:inline>
+        </w:drawing>
+      </w:r>
+    </w:p>
+    <w:p>
+      <w:pPr>
+        <w:pStyle w:val="Beschriftung"/>
+        <w:jc w:val="right"/>
+      </w:pPr>
+      <w:r>
+        <w:t xml:space="preserve">Figure </w:t>
+      </w:r>
+      <w:fldSimple w:instr=" SEQ Figure \* ARABIC ">
+        <w:r>
+          <w:rPr>
+            <w:noProof/>
+          </w:rPr>
+          <w:t>2</w:t>
+        </w:r>
+      </w:fldSimple>
+      <w:r>
+        <w:t>: Confusion Matrix with values</w:t>
+      </w:r>
+    </w:p>
+    <w:p>
+      <w:pPr>
+        <w:keepNext/>
+      </w:pPr>
+      <w:r>
+        <w:rPr>
+          <w:noProof/>
+        </w:rPr>
+        <w:drawing>
+          <wp:anchor distT="0" distB="0" distL="114300" distR="114300" simplePos="0" relativeHeight="251658240" behindDoc="0" locked="0" layoutInCell="1" allowOverlap="1" wp14:anchorId="5F40B28A" wp14:editId="13A9C0E0">
+            <wp:simplePos x="0" y="0"/>
+            <wp:positionH relativeFrom="column">
+              <wp:posOffset>3238500</wp:posOffset>
+            </wp:positionH>
+            <wp:positionV relativeFrom="paragraph">
+              <wp:posOffset>1942465</wp:posOffset>
+            </wp:positionV>
+            <wp:extent cx="3526984" cy="2390775"/>
+            <wp:effectExtent l="0" t="0" r="0" b="0"/>
+            <wp:wrapSquare wrapText="bothSides"/>
+            <wp:docPr id="6" name="Grafik 6"/>
+            <wp:cNvGraphicFramePr>
+              <a:graphicFrameLocks xmlns:a="http://schemas.openxmlformats.org/drawingml/2006/main" noChangeAspect="1"/>
+            </wp:cNvGraphicFramePr>
+            <a:graphic xmlns:a="http://schemas.openxmlformats.org/drawingml/2006/main">
+              <a:graphicData uri="http://schemas.openxmlformats.org/drawingml/2006/picture">
+                <pic:pic xmlns:pic="http://schemas.openxmlformats.org/drawingml/2006/picture">
+                  <pic:nvPicPr>
+                    <pic:cNvPr id="1" name=""/>
+                    <pic:cNvPicPr/>
+                  </pic:nvPicPr>
+                  <pic:blipFill>
+                    <a:blip r:embed="rId9">
+                      <a:extLst>
+                        <a:ext uri="{28A0092B-C50C-407E-A947-70E740481C1C}">
+                          <a14:useLocalDpi xmlns:a14="http://schemas.microsoft.com/office/drawing/2010/main" val="0"/>
+                        </a:ext>
+                      </a:extLst>
+                    </a:blip>
+                    <a:stretch>
+                      <a:fillRect/>
+                    </a:stretch>
+                  </pic:blipFill>
+                  <pic:spPr>
+                    <a:xfrm>
+                      <a:off x="0" y="0"/>
+                      <a:ext cx="3526984" cy="2390775"/>
+                    </a:xfrm>
+                    <a:prstGeom prst="rect">
+                      <a:avLst/>
+                    </a:prstGeom>
+                  </pic:spPr>
+                </pic:pic>
+              </a:graphicData>
+            </a:graphic>
+            <wp14:sizeRelH relativeFrom="page">
+              <wp14:pctWidth>0</wp14:pctWidth>
+            </wp14:sizeRelH>
+            <wp14:sizeRelV relativeFrom="page">
+              <wp14:pctHeight>0</wp14:pctHeight>
+            </wp14:sizeRelV>
+          </wp:anchor>
+        </w:drawing>
+      </w:r>
+      <w:r>
+        <w:rPr>
+          <w:noProof/>
+        </w:rPr>
+        <w:drawing>
+          <wp:inline distT="0" distB="0" distL="0" distR="0" wp14:anchorId="7AC8E701" wp14:editId="078D8B5F">
+            <wp:extent cx="3586480" cy="1923429"/>
+            <wp:effectExtent l="0" t="0" r="0" b="635"/>
+            <wp:docPr id="5" name="Grafik 5"/>
+            <wp:cNvGraphicFramePr>
+              <a:graphicFrameLocks xmlns:a="http://schemas.openxmlformats.org/drawingml/2006/main" noChangeAspect="1"/>
+            </wp:cNvGraphicFramePr>
+            <a:graphic xmlns:a="http://schemas.openxmlformats.org/drawingml/2006/main">
+              <a:graphicData uri="http://schemas.openxmlformats.org/drawingml/2006/picture">
+                <pic:pic xmlns:pic="http://schemas.openxmlformats.org/drawingml/2006/picture">
+                  <pic:nvPicPr>
+                    <pic:cNvPr id="1" name=""/>
+                    <pic:cNvPicPr/>
+                  </pic:nvPicPr>
+                  <pic:blipFill rotWithShape="1">
+                    <a:blip r:embed="rId10"/>
+                    <a:srcRect t="22373"/>
+                    <a:stretch/>
+                  </pic:blipFill>
+                  <pic:spPr bwMode="auto">
+                    <a:xfrm>
+                      <a:off x="0" y="0"/>
+                      <a:ext cx="3586480" cy="1923429"/>
+                    </a:xfrm>
+                    <a:prstGeom prst="rect">
+                      <a:avLst/>
+                    </a:prstGeom>
+                    <a:ln>
+                      <a:noFill/>
+                    </a:ln>
+                    <a:extLst>
+                      <a:ext uri="{53640926-AAD7-44D8-BBD7-CCE9431645EC}">
+                        <a14:shadowObscured xmlns:a14="http://schemas.microsoft.com/office/drawing/2010/main"/>
+                      </a:ext>
+                    </a:extLst>
+                  </pic:spPr>
+                </pic:pic>
+              </a:graphicData>
+            </a:graphic>
+          </wp:inline>
+        </w:drawing>
+      </w:r>
+    </w:p>
+    <w:p>
+      <w:pPr>
+        <w:pStyle w:val="Beschriftung"/>
+      </w:pPr>
+      <w:r>
+        <w:t xml:space="preserve">Figure </w:t>
+      </w:r>
+      <w:fldSimple w:instr=" SEQ Figure \* ARABIC ">
+        <w:r>
+          <w:rPr>
+            <w:noProof/>
+          </w:rPr>
+          <w:t>3</w:t>
+        </w:r>
+      </w:fldSimple>
+      <w:r>
+        <w:t>: Classification Report</w:t>
+      </w:r>
+    </w:p>
+    <w:p>
+      <w:pPr>
+        <w:keepNext/>
+        <w:jc w:val="right"/>
+      </w:pPr>
+      <w:r>
+        <w:rPr>
+          <w:noProof/>
+        </w:rPr>
+        <mc:AlternateContent>
+          <mc:Choice Requires="wps">
+            <w:drawing>
+              <wp:anchor distT="0" distB="0" distL="114300" distR="114300" simplePos="0" relativeHeight="251659264" behindDoc="0" locked="0" layoutInCell="1" allowOverlap="1" wp14:anchorId="0F642C5A" wp14:editId="2EFD1D4A">
+                <wp:simplePos x="0" y="0"/>
+                <wp:positionH relativeFrom="column">
+                  <wp:posOffset>4038600</wp:posOffset>
+                </wp:positionH>
+                <wp:positionV relativeFrom="paragraph">
+                  <wp:posOffset>2002790</wp:posOffset>
+                </wp:positionV>
+                <wp:extent cx="2867025" cy="400050"/>
+                <wp:effectExtent l="0" t="0" r="0" b="0"/>
+                <wp:wrapNone/>
+                <wp:docPr id="3" name="Textfeld 3"/>
+                <wp:cNvGraphicFramePr/>
+                <a:graphic xmlns:a="http://schemas.openxmlformats.org/drawingml/2006/main">
+                  <a:graphicData uri="http://schemas.microsoft.com/office/word/2010/wordprocessingShape">
+                    <wps:wsp>
+                      <wps:cNvSpPr txBox="1"/>
+                      <wps:spPr>
+                        <a:xfrm>
+                          <a:off x="0" y="0"/>
+                          <a:ext cx="2867025" cy="400050"/>
+                        </a:xfrm>
+                        <a:prstGeom prst="rect">
+                          <a:avLst/>
+                        </a:prstGeom>
+                        <a:noFill/>
+                        <a:ln w="6350">
+                          <a:noFill/>
+                        </a:ln>
+                      </wps:spPr>
+                      <wps:txbx>
+                        <w:txbxContent>
+                          <w:p>
+                            <w:pPr>
+                              <w:pStyle w:val="Beschriftung"/>
+                              <w:jc w:val="center"/>
+                            </w:pPr>
+                            <w:r>
+                              <w:t xml:space="preserve">Figure </w:t>
+                            </w:r>
+                            <w:r>
+                              <w:fldChar w:fldCharType="begin"/>
+                            </w:r>
+                            <w:r>
+                              <w:instrText xml:space="preserve"> SEQ Figure \* ARABIC </w:instrText>
+                            </w:r>
+                            <w:r>
+                              <w:fldChar w:fldCharType="separate"/>
+                            </w:r>
+                            <w:r>
+                              <w:rPr>
+                                <w:noProof/>
+                              </w:rPr>
+                              <w:t>4</w:t>
+                            </w:r>
+                            <w:r>
+                              <w:fldChar w:fldCharType="end"/>
+                            </w:r>
+                            <w:r>
+                              <w:t xml:space="preserve">: Histogram of predicted </w:t>
+                            </w:r>
+                            <w:proofErr w:type="spellStart"/>
+                            <w:r>
+                              <w:t>probabilties</w:t>
+                            </w:r>
+                            <w:proofErr w:type="spellEnd"/>
+                          </w:p>
+                        </w:txbxContent>
+                      </wps:txbx>
+                      <wps:bodyPr rot="0" spcFirstLastPara="0" vertOverflow="overflow" horzOverflow="overflow" vert="horz" wrap="square" lIns="91440" tIns="45720" rIns="91440" bIns="45720" numCol="1" spcCol="0" rtlCol="0" fromWordArt="0" anchor="t" anchorCtr="0" forceAA="0" compatLnSpc="1">
+                        <a:prstTxWarp prst="textNoShape">
+                          <a:avLst/>
+                        </a:prstTxWarp>
+                        <a:noAutofit/>
+                      </wps:bodyPr>
+                    </wps:wsp>
+                  </a:graphicData>
+                </a:graphic>
+                <wp14:sizeRelH relativeFrom="margin">
+                  <wp14:pctWidth>0</wp14:pctWidth>
+                </wp14:sizeRelH>
+              </wp:anchor>
+            </w:drawing>
+          </mc:Choice>
+          <mc:Fallback>
+            <w:pict>
+              <v:shapetype w14:anchorId="0F642C5A" id="_x0000_t202" coordsize="21600,21600" o:spt="202" path="m,l,21600r21600,l21600,xe">
+                <v:stroke joinstyle="miter"/>
+                <v:path gradientshapeok="t" o:connecttype="rect"/>
+              </v:shapetype>
+              <v:shape id="Textfeld 3" o:spid="_x0000_s1026" type="#_x0000_t202" style="position:absolute;left:0;text-align:left;margin-left:318pt;margin-top:157.7pt;width:225.75pt;height:31.5pt;z-index:251659264;visibility:visible;mso-wrap-style:square;mso-width-percent:0;mso-wrap-distance-left:9pt;mso-wrap-distance-top:0;mso-wrap-distance-right:9pt;mso-wrap-distance-bottom:0;mso-position-horizontal:absolute;mso-position-horizontal-relative:text;mso-position-vertical:absolute;mso-position-vertical-relative:text;mso-width-percent:0;mso-width-relative:margin;v-text-anchor:top" o:gfxdata="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" filled="f" stroked="f" strokeweight=".5pt">
+                <v:textbox>
+                  <w:txbxContent>
+                    <w:p>
+                      <w:pPr>
+                        <w:pStyle w:val="Beschriftung"/>
+                        <w:jc w:val="center"/>
+                      </w:pPr>
+                      <w:r>
+                        <w:t xml:space="preserve">Figure </w:t>
+                      </w:r>
+                      <w:r>
+                        <w:fldChar w:fldCharType="begin"/>
+                      </w:r>
+                      <w:r>
+                        <w:instrText xml:space="preserve"> SEQ Figure \* ARABIC </w:instrText>
+                      </w:r>
+                      <w:r>
+                        <w:fldChar w:fldCharType="separate"/>
+                      </w:r>
+                      <w:r>
+                        <w:rPr>
+                          <w:noProof/>
+                        </w:rPr>
+                        <w:t>4</w:t>
+                      </w:r>
+                      <w:r>
+                        <w:fldChar w:fldCharType="end"/>
+                      </w:r>
+                      <w:r>
+                        <w:t xml:space="preserve">: Histogram of predicted </w:t>
+                      </w:r>
+                      <w:proofErr w:type="spellStart"/>
+                      <w:r>
+                        <w:t>probabilties</w:t>
+                      </w:r>
+                      <w:proofErr w:type="spellEnd"/>
+                    </w:p>
+                  </w:txbxContent>
+                </v:textbox>
+              </v:shape>
+            </w:pict>
+          </mc:Fallback>
+        </mc:AlternateContent>
+      </w:r>
+    </w:p>
     <w:sectPr>
       <w:pgSz w:w="11906" w:h="16838"/>
       <w:pgMar w:top="720" w:right="720" w:bottom="720" w:left="720" w:header="720" w:footer="720" w:gutter="0"/>
@@ -104,6 +2669,241 @@
     </w:sectPr>
   </w:body>
 </w:document>
+</file>
+
+<file path=word/numbering.xml><?xml version="1.0" encoding="utf-8"?>
+<w:numbering xmlns:wpc="http://schemas.microsoft.com/office/word/2010/wordprocessingCanvas" xmlns:cx="http://schemas.microsoft.com/office/drawing/2014/chartex" xmlns:cx1="http://schemas.microsoft.com/office/drawing/2015/9/8/chartex" xmlns:cx2="http://schemas.microsoft.com/office/drawing/2015/10/21/chartex" xmlns:cx3="http://schemas.microsoft.com/office/drawing/2016/5/9/chartex" xmlns:cx4="http://schemas.microsoft.com/office/drawing/2016/5/10/chartex" xmlns:cx5="http://schemas.microsoft.com/office/drawing/2016/5/11/chartex" xmlns:cx6="http://schemas.microsoft.com/office/drawing/2016/5/12/chartex" xmlns:cx7="http://schemas.microsoft.com/office/drawing/2016/5/13/chartex" xmlns:cx8="http://schemas.microsoft.com/office/drawing/2016/5/14/chartex" xmlns:mc="http://schemas.openxmlformats.org/markup-compatibility/2006" xmlns:aink="http://schemas.microsoft.com/office/drawing/2016/ink" xmlns:am3d="http://schemas.microsoft.com/office/drawing/2017/model3d" xmlns:o="urn:schemas-microsoft-com:office:office" xmlns:r="http://schemas.openxmlformats.org/officeDocument/2006/relationships" xmlns:m="http://schemas.openxmlformats.org/officeDocument/2006/math" xmlns:v="urn:schemas-microsoft-com:vml" xmlns:wp14="http://schemas.microsoft.com/office/word/2010/wordprocessingDrawing" xmlns:wp="http://schemas.openxmlformats.org/drawingml/2006/wordprocessingDrawing" xmlns:w10="urn:schemas-microsoft-com:office:word" xmlns:w="http://schemas.openxmlformats.org/wordprocessingml/2006/main" xmlns:w14="http://schemas.microsoft.com/office/word/2010/wordml" xmlns:w15="http://schemas.microsoft.com/office/word/2012/wordml" xmlns:w16cex="http://schemas.microsoft.com/office/word/2018/wordml/cex" xmlns:w16cid="http://schemas.microsoft.com/office/word/2016/wordml/cid" xmlns:w16="http://schemas.microsoft.com/office/word/2018/wordml" xmlns:w16sdtdh="http://schemas.microsoft.com/office/word/2020/wordml/sdtdatahash" xmlns:w16se="http://schemas.microsoft.com/office/word/2015/wordml/symex" xmlns:wpg="http://schemas.microsoft.com/office/word/2010/wordprocessingGroup" xmlns:wpi="http://schemas.microsoft.com/office/word/2010/wordprocessingInk" xmlns:wne="http://schemas.microsoft.com/office/word/2006/wordml" xmlns:wps="http://schemas.microsoft.com/office/word/2010/wordprocessingShape" mc:Ignorable="w14 w15 w16se w16cid w16 w16cex w16sdtdh wp14">
+  <w:abstractNum w:abstractNumId="0" w15:restartNumberingAfterBreak="0">
+    <w:nsid w:val="3BD4610B"/>
+    <w:multiLevelType w:val="hybridMultilevel"/>
+    <w:tmpl w:val="76785F58"/>
+    <w:lvl w:ilvl="0" w:tplc="0E4CE71A">
+      <w:numFmt w:val="bullet"/>
+      <w:lvlText w:val="-"/>
+      <w:lvlJc w:val="left"/>
+      <w:pPr>
+        <w:ind w:left="720" w:hanging="360"/>
+      </w:pPr>
+      <w:rPr>
+        <w:rFonts w:ascii="Times New Roman" w:eastAsia="Times New Roman" w:hAnsi="Times New Roman" w:cs="Times New Roman" w:hint="default"/>
+      </w:rPr>
+    </w:lvl>
+    <w:lvl w:ilvl="1" w:tplc="04070003" w:tentative="1">
+      <w:start w:val="1"/>
+      <w:numFmt w:val="bullet"/>
+      <w:lvlText w:val="o"/>
+      <w:lvlJc w:val="left"/>
+      <w:pPr>
+        <w:ind w:left="1440" w:hanging="360"/>
+      </w:pPr>
+      <w:rPr>
+        <w:rFonts w:ascii="Courier New" w:hAnsi="Courier New" w:cs="Courier New" w:hint="default"/>
+      </w:rPr>
+    </w:lvl>
+    <w:lvl w:ilvl="2" w:tplc="04070005" w:tentative="1">
+      <w:start w:val="1"/>
+      <w:numFmt w:val="bullet"/>
+      <w:lvlText w:val=""/>
+      <w:lvlJc w:val="left"/>
+      <w:pPr>
+        <w:ind w:left="2160" w:hanging="360"/>
+      </w:pPr>
+      <w:rPr>
+        <w:rFonts w:ascii="Wingdings" w:hAnsi="Wingdings" w:hint="default"/>
+      </w:rPr>
+    </w:lvl>
+    <w:lvl w:ilvl="3" w:tplc="04070001" w:tentative="1">
+      <w:start w:val="1"/>
+      <w:numFmt w:val="bullet"/>
+      <w:lvlText w:val=""/>
+      <w:lvlJc w:val="left"/>
+      <w:pPr>
+        <w:ind w:left="2880" w:hanging="360"/>
+      </w:pPr>
+      <w:rPr>
+        <w:rFonts w:ascii="Symbol" w:hAnsi="Symbol" w:hint="default"/>
+      </w:rPr>
+    </w:lvl>
+    <w:lvl w:ilvl="4" w:tplc="04070003" w:tentative="1">
+      <w:start w:val="1"/>
+      <w:numFmt w:val="bullet"/>
+      <w:lvlText w:val="o"/>
+      <w:lvlJc w:val="left"/>
+      <w:pPr>
+        <w:ind w:left="3600" w:hanging="360"/>
+      </w:pPr>
+      <w:rPr>
+        <w:rFonts w:ascii="Courier New" w:hAnsi="Courier New" w:cs="Courier New" w:hint="default"/>
+      </w:rPr>
+    </w:lvl>
+    <w:lvl w:ilvl="5" w:tplc="04070005" w:tentative="1">
+      <w:start w:val="1"/>
+      <w:numFmt w:val="bullet"/>
+      <w:lvlText w:val=""/>
+      <w:lvlJc w:val="left"/>
+      <w:pPr>
+        <w:ind w:left="4320" w:hanging="360"/>
+      </w:pPr>
+      <w:rPr>
+        <w:rFonts w:ascii="Wingdings" w:hAnsi="Wingdings" w:hint="default"/>
+      </w:rPr>
+    </w:lvl>
+    <w:lvl w:ilvl="6" w:tplc="04070001" w:tentative="1">
+      <w:start w:val="1"/>
+      <w:numFmt w:val="bullet"/>
+      <w:lvlText w:val=""/>
+      <w:lvlJc w:val="left"/>
+      <w:pPr>
+        <w:ind w:left="5040" w:hanging="360"/>
+      </w:pPr>
+      <w:rPr>
+        <w:rFonts w:ascii="Symbol" w:hAnsi="Symbol" w:hint="default"/>
+      </w:rPr>
+    </w:lvl>
+    <w:lvl w:ilvl="7" w:tplc="04070003" w:tentative="1">
+      <w:start w:val="1"/>
+      <w:numFmt w:val="bullet"/>
+      <w:lvlText w:val="o"/>
+      <w:lvlJc w:val="left"/>
+      <w:pPr>
+        <w:ind w:left="5760" w:hanging="360"/>
+      </w:pPr>
+      <w:rPr>
+        <w:rFonts w:ascii="Courier New" w:hAnsi="Courier New" w:cs="Courier New" w:hint="default"/>
+      </w:rPr>
+    </w:lvl>
+    <w:lvl w:ilvl="8" w:tplc="04070005" w:tentative="1">
+      <w:start w:val="1"/>
+      <w:numFmt w:val="bullet"/>
+      <w:lvlText w:val=""/>
+      <w:lvlJc w:val="left"/>
+      <w:pPr>
+        <w:ind w:left="6480" w:hanging="360"/>
+      </w:pPr>
+      <w:rPr>
+        <w:rFonts w:ascii="Wingdings" w:hAnsi="Wingdings" w:hint="default"/>
+      </w:rPr>
+    </w:lvl>
+  </w:abstractNum>
+  <w:abstractNum w:abstractNumId="1" w15:restartNumberingAfterBreak="0">
+    <w:nsid w:val="43D51228"/>
+    <w:multiLevelType w:val="hybridMultilevel"/>
+    <w:tmpl w:val="7CBE0B82"/>
+    <w:lvl w:ilvl="0" w:tplc="0E4CE71A">
+      <w:numFmt w:val="bullet"/>
+      <w:lvlText w:val="-"/>
+      <w:lvlJc w:val="left"/>
+      <w:pPr>
+        <w:ind w:left="720" w:hanging="360"/>
+      </w:pPr>
+      <w:rPr>
+        <w:rFonts w:ascii="Times New Roman" w:eastAsia="Times New Roman" w:hAnsi="Times New Roman" w:cs="Times New Roman" w:hint="default"/>
+      </w:rPr>
+    </w:lvl>
+    <w:lvl w:ilvl="1" w:tplc="04070003" w:tentative="1">
+      <w:start w:val="1"/>
+      <w:numFmt w:val="bullet"/>
+      <w:lvlText w:val="o"/>
+      <w:lvlJc w:val="left"/>
+      <w:pPr>
+        <w:ind w:left="1440" w:hanging="360"/>
+      </w:pPr>
+      <w:rPr>
+        <w:rFonts w:ascii="Courier New" w:hAnsi="Courier New" w:cs="Courier New" w:hint="default"/>
+      </w:rPr>
+    </w:lvl>
+    <w:lvl w:ilvl="2" w:tplc="04070005" w:tentative="1">
+      <w:start w:val="1"/>
+      <w:numFmt w:val="bullet"/>
+      <w:lvlText w:val=""/>
+      <w:lvlJc w:val="left"/>
+      <w:pPr>
+        <w:ind w:left="2160" w:hanging="360"/>
+      </w:pPr>
+      <w:rPr>
+        <w:rFonts w:ascii="Wingdings" w:hAnsi="Wingdings" w:hint="default"/>
+      </w:rPr>
+    </w:lvl>
+    <w:lvl w:ilvl="3" w:tplc="04070001" w:tentative="1">
+      <w:start w:val="1"/>
+      <w:numFmt w:val="bullet"/>
+      <w:lvlText w:val=""/>
+      <w:lvlJc w:val="left"/>
+      <w:pPr>
+        <w:ind w:left="2880" w:hanging="360"/>
+      </w:pPr>
+      <w:rPr>
+        <w:rFonts w:ascii="Symbol" w:hAnsi="Symbol" w:hint="default"/>
+      </w:rPr>
+    </w:lvl>
+    <w:lvl w:ilvl="4" w:tplc="04070003" w:tentative="1">
+      <w:start w:val="1"/>
+      <w:numFmt w:val="bullet"/>
+      <w:lvlText w:val="o"/>
+      <w:lvlJc w:val="left"/>
+      <w:pPr>
+        <w:ind w:left="3600" w:hanging="360"/>
+      </w:pPr>
+      <w:rPr>
+        <w:rFonts w:ascii="Courier New" w:hAnsi="Courier New" w:cs="Courier New" w:hint="default"/>
+      </w:rPr>
+    </w:lvl>
+    <w:lvl w:ilvl="5" w:tplc="04070005" w:tentative="1">
+      <w:start w:val="1"/>
+      <w:numFmt w:val="bullet"/>
+      <w:lvlText w:val=""/>
+      <w:lvlJc w:val="left"/>
+      <w:pPr>
+        <w:ind w:left="4320" w:hanging="360"/>
+      </w:pPr>
+      <w:rPr>
+        <w:rFonts w:ascii="Wingdings" w:hAnsi="Wingdings" w:hint="default"/>
+      </w:rPr>
+    </w:lvl>
+    <w:lvl w:ilvl="6" w:tplc="04070001" w:tentative="1">
+      <w:start w:val="1"/>
+      <w:numFmt w:val="bullet"/>
+      <w:lvlText w:val=""/>
+      <w:lvlJc w:val="left"/>
+      <w:pPr>
+        <w:ind w:left="5040" w:hanging="360"/>
+      </w:pPr>
+      <w:rPr>
+        <w:rFonts w:ascii="Symbol" w:hAnsi="Symbol" w:hint="default"/>
+      </w:rPr>
+    </w:lvl>
+    <w:lvl w:ilvl="7" w:tplc="04070003" w:tentative="1">
+      <w:start w:val="1"/>
+      <w:numFmt w:val="bullet"/>
+      <w:lvlText w:val="o"/>
+      <w:lvlJc w:val="left"/>
+      <w:pPr>
+        <w:ind w:left="5760" w:hanging="360"/>
+      </w:pPr>
+      <w:rPr>
+        <w:rFonts w:ascii="Courier New" w:hAnsi="Courier New" w:cs="Courier New" w:hint="default"/>
+      </w:rPr>
+    </w:lvl>
+    <w:lvl w:ilvl="8" w:tplc="04070005" w:tentative="1">
+      <w:start w:val="1"/>
+      <w:numFmt w:val="bullet"/>
+      <w:lvlText w:val=""/>
+      <w:lvlJc w:val="left"/>
+      <w:pPr>
+        <w:ind w:left="6480" w:hanging="360"/>
+      </w:pPr>
+      <w:rPr>
+        <w:rFonts w:ascii="Wingdings" w:hAnsi="Wingdings" w:hint="default"/>
+      </w:rPr>
+    </w:lvl>
+  </w:abstractNum>
+  <w:num w:numId="1">
+    <w:abstractNumId w:val="0"/>
+  </w:num>
+  <w:num w:numId="2">
+    <w:abstractNumId w:val="1"/>
+  </w:num>
+</w:numbering>
 </file>
 
 <file path=word/styles.xml><?xml version="1.0" encoding="utf-8"?>
@@ -707,6 +3507,122 @@
       <w:shd w:val="clear" w:color="auto" w:fill="E1DFDD"/>
     </w:rPr>
   </w:style>
+  <w:style w:type="paragraph" w:styleId="Listenabsatz">
+    <w:name w:val="List Paragraph"/>
+    <w:basedOn w:val="Standard"/>
+    <w:uiPriority w:val="34"/>
+    <w:qFormat/>
+    <w:rsid w:val="0027047D"/>
+    <w:pPr>
+      <w:ind w:left="720"/>
+      <w:contextualSpacing/>
+    </w:pPr>
+  </w:style>
+  <w:style w:type="table" w:styleId="Tabellenraster">
+    <w:name w:val="Table Grid"/>
+    <w:basedOn w:val="NormaleTabelle"/>
+    <w:uiPriority w:val="39"/>
+    <w:rsid w:val="0027047D"/>
+    <w:pPr>
+      <w:spacing w:after="0" w:line="240" w:lineRule="auto"/>
+    </w:pPr>
+    <w:tblPr>
+      <w:tblBorders>
+        <w:top w:val="single" w:sz="4" w:space="0" w:color="auto"/>
+        <w:left w:val="single" w:sz="4" w:space="0" w:color="auto"/>
+        <w:bottom w:val="single" w:sz="4" w:space="0" w:color="auto"/>
+        <w:right w:val="single" w:sz="4" w:space="0" w:color="auto"/>
+        <w:insideH w:val="single" w:sz="4" w:space="0" w:color="auto"/>
+        <w:insideV w:val="single" w:sz="4" w:space="0" w:color="auto"/>
+      </w:tblBorders>
+    </w:tblPr>
+  </w:style>
+  <w:style w:type="table" w:styleId="Gitternetztabelle1hell">
+    <w:name w:val="Grid Table 1 Light"/>
+    <w:basedOn w:val="NormaleTabelle"/>
+    <w:uiPriority w:val="46"/>
+    <w:rsid w:val="00863F78"/>
+    <w:pPr>
+      <w:spacing w:after="0" w:line="240" w:lineRule="auto"/>
+    </w:pPr>
+    <w:tblPr>
+      <w:tblStyleRowBandSize w:val="1"/>
+      <w:tblStyleColBandSize w:val="1"/>
+      <w:tblBorders>
+        <w:top w:val="single" w:sz="4" w:space="0" w:color="999999" w:themeColor="text1" w:themeTint="66"/>
+        <w:left w:val="single" w:sz="4" w:space="0" w:color="999999" w:themeColor="text1" w:themeTint="66"/>
+        <w:bottom w:val="single" w:sz="4" w:space="0" w:color="999999" w:themeColor="text1" w:themeTint="66"/>
+        <w:right w:val="single" w:sz="4" w:space="0" w:color="999999" w:themeColor="text1" w:themeTint="66"/>
+        <w:insideH w:val="single" w:sz="4" w:space="0" w:color="999999" w:themeColor="text1" w:themeTint="66"/>
+        <w:insideV w:val="single" w:sz="4" w:space="0" w:color="999999" w:themeColor="text1" w:themeTint="66"/>
+      </w:tblBorders>
+    </w:tblPr>
+    <w:tblStylePr w:type="firstRow">
+      <w:rPr>
+        <w:b/>
+        <w:bCs/>
+      </w:rPr>
+      <w:tblPr/>
+      <w:tcPr>
+        <w:tcBorders>
+          <w:bottom w:val="single" w:sz="12" w:space="0" w:color="666666" w:themeColor="text1" w:themeTint="99"/>
+        </w:tcBorders>
+      </w:tcPr>
+    </w:tblStylePr>
+    <w:tblStylePr w:type="lastRow">
+      <w:rPr>
+        <w:b/>
+        <w:bCs/>
+      </w:rPr>
+      <w:tblPr/>
+      <w:tcPr>
+        <w:tcBorders>
+          <w:top w:val="double" w:sz="2" w:space="0" w:color="666666" w:themeColor="text1" w:themeTint="99"/>
+        </w:tcBorders>
+      </w:tcPr>
+    </w:tblStylePr>
+    <w:tblStylePr w:type="firstCol">
+      <w:rPr>
+        <w:b/>
+        <w:bCs/>
+      </w:rPr>
+    </w:tblStylePr>
+    <w:tblStylePr w:type="lastCol">
+      <w:rPr>
+        <w:b/>
+        <w:bCs/>
+      </w:rPr>
+    </w:tblStylePr>
+  </w:style>
+  <w:style w:type="character" w:styleId="Platzhaltertext">
+    <w:name w:val="Placeholder Text"/>
+    <w:basedOn w:val="Absatz-Standardschriftart"/>
+    <w:uiPriority w:val="99"/>
+    <w:semiHidden/>
+    <w:rsid w:val="007C14EF"/>
+    <w:rPr>
+      <w:color w:val="808080"/>
+    </w:rPr>
+  </w:style>
+  <w:style w:type="paragraph" w:styleId="Beschriftung">
+    <w:name w:val="caption"/>
+    <w:basedOn w:val="Standard"/>
+    <w:next w:val="Standard"/>
+    <w:uiPriority w:val="35"/>
+    <w:unhideWhenUsed/>
+    <w:qFormat/>
+    <w:rsid w:val="0009167C"/>
+    <w:pPr>
+      <w:spacing w:after="200" w:line="240" w:lineRule="auto"/>
+    </w:pPr>
+    <w:rPr>
+      <w:i/>
+      <w:iCs/>
+      <w:color w:val="1F497D" w:themeColor="text2"/>
+      <w:sz w:val="18"/>
+      <w:szCs w:val="18"/>
+    </w:rPr>
+  </w:style>
 </w:styles>
 </file>
 
@@ -1028,4 +3944,16 @@
   </a:objectDefaults>
   <a:extraClrSchemeLst/>
 </a:theme>
+</file>
+
+<file path=customXml/item1.xml><?xml version="1.0" encoding="utf-8"?>
+<b:Sources xmlns:b="http://schemas.openxmlformats.org/officeDocument/2006/bibliography" xmlns="http://schemas.openxmlformats.org/officeDocument/2006/bibliography" SelectedStyle="\APASixthEditionOfficeOnline.xsl" StyleName="APA" Version="6"/>
+</file>
+
+<file path=customXml/itemProps1.xml><?xml version="1.0" encoding="utf-8"?>
+<ds:datastoreItem xmlns:ds="http://schemas.openxmlformats.org/officeDocument/2006/customXml" ds:itemID="{AEA9AA57-E4AD-4A07-B5F3-20BAF2CCB9C5}">
+  <ds:schemaRefs>
+    <ds:schemaRef ds:uri="http://schemas.openxmlformats.org/officeDocument/2006/bibliography"/>
+  </ds:schemaRefs>
+</ds:datastoreItem>
 </file>
</xml_diff>